<commit_message>
continua proyecto hasta probar el pwm.c y se corrigen errores que faltaban en el ip cord al no haber agregado la salida pwm
</commit_message>
<xml_diff>
--- a/Sistema pwmModule.docx
+++ b/Sistema pwmModule.docx
@@ -12,16 +12,8 @@
         <w:rPr>
           <w:lang w:val="es-AR"/>
         </w:rPr>
-        <w:t xml:space="preserve">Sistema </w:t>
-      </w:r>
-      <w:proofErr w:type="spellStart"/>
-      <w:r>
-        <w:rPr>
-          <w:lang w:val="es-AR"/>
-        </w:rPr>
-        <w:t>pwmModule_ip</w:t>
-      </w:r>
-      <w:proofErr w:type="spellEnd"/>
+        <w:t>Sistema pwmModule_ip</w:t>
+      </w:r>
     </w:p>
     <w:p>
       <w:pPr>
@@ -322,63 +314,7 @@
         <w:rPr>
           <w:lang w:val="es-AR"/>
         </w:rPr>
-        <w:t xml:space="preserve">Una vez creado el </w:t>
-      </w:r>
-      <w:proofErr w:type="spellStart"/>
-      <w:r>
-        <w:rPr>
-          <w:lang w:val="es-AR"/>
-        </w:rPr>
-        <w:t>wraper</w:t>
-      </w:r>
-      <w:proofErr w:type="spellEnd"/>
-      <w:r>
-        <w:rPr>
-          <w:lang w:val="es-AR"/>
-        </w:rPr>
-        <w:t xml:space="preserve"> para mi modulo voy agregando </w:t>
-      </w:r>
-      <w:proofErr w:type="gramStart"/>
-      <w:r>
-        <w:rPr>
-          <w:lang w:val="es-AR"/>
-        </w:rPr>
-        <w:t>los fuentes</w:t>
-      </w:r>
-      <w:proofErr w:type="gramEnd"/>
-      <w:r>
-        <w:rPr>
-          <w:lang w:val="es-AR"/>
-        </w:rPr>
-        <w:t xml:space="preserve"> del contador, gen </w:t>
-      </w:r>
-      <w:proofErr w:type="spellStart"/>
-      <w:r>
-        <w:rPr>
-          <w:lang w:val="es-AR"/>
-        </w:rPr>
-        <w:t>ena</w:t>
-      </w:r>
-      <w:proofErr w:type="spellEnd"/>
-      <w:r>
-        <w:rPr>
-          <w:lang w:val="es-AR"/>
-        </w:rPr>
-        <w:t xml:space="preserve"> y </w:t>
-      </w:r>
-      <w:proofErr w:type="spellStart"/>
-      <w:r>
-        <w:rPr>
-          <w:lang w:val="es-AR"/>
-        </w:rPr>
-        <w:t>reg</w:t>
-      </w:r>
-      <w:proofErr w:type="spellEnd"/>
-      <w:r>
-        <w:rPr>
-          <w:lang w:val="es-AR"/>
-        </w:rPr>
-        <w:t xml:space="preserve"> uno a uno en el lugar que les corresponde en la jerarquía de archivos</w:t>
+        <w:t>Una vez creado el wraper para mi modulo voy agregando los fuentes del contador, gen ena y reg uno a uno en el lugar que les corresponde en la jerarquía de archivos</w:t>
       </w:r>
     </w:p>
     <w:p>
@@ -445,30 +381,8 @@
         <w:rPr>
           <w:lang w:val="es-AR"/>
         </w:rPr>
-        <w:t xml:space="preserve">Solapa </w:t>
-      </w:r>
-      <w:proofErr w:type="spellStart"/>
-      <w:r>
-        <w:rPr>
-          <w:lang w:val="es-AR"/>
-        </w:rPr>
-        <w:t>Package</w:t>
-      </w:r>
-      <w:proofErr w:type="spellEnd"/>
-      <w:r>
-        <w:rPr>
-          <w:lang w:val="es-AR"/>
-        </w:rPr>
-        <w:t xml:space="preserve"> IP – </w:t>
-      </w:r>
-      <w:proofErr w:type="spellStart"/>
-      <w:r>
-        <w:rPr>
-          <w:lang w:val="es-AR"/>
-        </w:rPr>
-        <w:t>pwmModule_ip</w:t>
-      </w:r>
-      <w:proofErr w:type="spellEnd"/>
+        <w:t>Solapa Package IP – pwmModule_ip</w:t>
+      </w:r>
     </w:p>
     <w:p>
       <w:pPr>
@@ -523,14 +437,12 @@
           <w:lang w:val="es-AR"/>
         </w:rPr>
       </w:pPr>
-      <w:proofErr w:type="spellStart"/>
       <w:r>
         <w:rPr>
           <w:lang w:val="es-AR"/>
         </w:rPr>
         <w:t>Identification</w:t>
       </w:r>
-      <w:proofErr w:type="spellEnd"/>
       <w:r>
         <w:rPr>
           <w:lang w:val="es-AR"/>
@@ -541,21 +453,7 @@
         <w:rPr>
           <w:lang w:val="es-AR"/>
         </w:rPr>
-        <w:t xml:space="preserve"> cambiamos Categoría en la que se encontrará nuestro modulo </w:t>
-      </w:r>
-      <w:proofErr w:type="spellStart"/>
-      <w:r>
-        <w:rPr>
-          <w:lang w:val="es-AR"/>
-        </w:rPr>
-        <w:t>pwm</w:t>
-      </w:r>
-      <w:proofErr w:type="spellEnd"/>
-      <w:r>
-        <w:rPr>
-          <w:lang w:val="es-AR"/>
-        </w:rPr>
-        <w:t xml:space="preserve"> </w:t>
+        <w:t xml:space="preserve"> cambiamos Categoría en la que se encontrará nuestro modulo pwm </w:t>
       </w:r>
       <w:r>
         <w:rPr>
@@ -567,30 +465,8 @@
         <w:rPr>
           <w:lang w:val="es-AR"/>
         </w:rPr>
-        <w:t xml:space="preserve"> </w:t>
-      </w:r>
-      <w:proofErr w:type="spellStart"/>
-      <w:r>
-        <w:rPr>
-          <w:lang w:val="es-AR"/>
-        </w:rPr>
-        <w:t>Basic_Elements</w:t>
-      </w:r>
-      <w:proofErr w:type="spellEnd"/>
-      <w:r>
-        <w:rPr>
-          <w:lang w:val="es-AR"/>
-        </w:rPr>
-        <w:t xml:space="preserve"> y sacamos la que tenía por defecto: </w:t>
-      </w:r>
-      <w:proofErr w:type="spellStart"/>
-      <w:r>
-        <w:rPr>
-          <w:lang w:val="es-AR"/>
-        </w:rPr>
-        <w:t>AXI_Peripheral</w:t>
-      </w:r>
-      <w:proofErr w:type="spellEnd"/>
+        <w:t xml:space="preserve"> Basic_Elements y sacamos la que tenía por defecto: AXI_Peripheral</w:t>
+      </w:r>
     </w:p>
     <w:p>
       <w:pPr>
@@ -646,19 +522,11 @@
           <w:lang w:val="es-AR"/>
         </w:rPr>
       </w:pPr>
-      <w:proofErr w:type="spellStart"/>
-      <w:r>
-        <w:rPr>
-          <w:lang w:val="es-AR"/>
-        </w:rPr>
-        <w:t>Compatibility</w:t>
-      </w:r>
-      <w:proofErr w:type="spellEnd"/>
-      <w:r>
-        <w:rPr>
-          <w:lang w:val="es-AR"/>
-        </w:rPr>
-        <w:t xml:space="preserve"> (Configuramos compatibilidad muy importante para que después otro proyecto con nuestra placa lo pueda tomar)</w:t>
+      <w:r>
+        <w:rPr>
+          <w:lang w:val="es-AR"/>
+        </w:rPr>
+        <w:t>Compatibility (Configuramos compatibilidad muy importante para que después otro proyecto con nuestra placa lo pueda tomar)</w:t>
       </w:r>
     </w:p>
     <w:p>
@@ -718,21 +586,7 @@
         <w:rPr>
           <w:lang w:val="es-AR"/>
         </w:rPr>
-        <w:t xml:space="preserve">Establezco compatibilidad con </w:t>
-      </w:r>
-      <w:proofErr w:type="spellStart"/>
-      <w:r>
-        <w:rPr>
-          <w:lang w:val="es-AR"/>
-        </w:rPr>
-        <w:t>zynq</w:t>
-      </w:r>
-      <w:proofErr w:type="spellEnd"/>
-      <w:r>
-        <w:rPr>
-          <w:lang w:val="es-AR"/>
-        </w:rPr>
-        <w:t xml:space="preserve"> que incluye nuestra placa de desarrollo</w:t>
+        <w:t>Establezco compatibilidad con zynq que incluye nuestra placa de desarrollo</w:t>
       </w:r>
     </w:p>
     <w:p>
@@ -793,21 +647,7 @@
         <w:rPr>
           <w:lang w:val="es-AR"/>
         </w:rPr>
-        <w:t xml:space="preserve">File </w:t>
-      </w:r>
-      <w:proofErr w:type="spellStart"/>
-      <w:r>
-        <w:rPr>
-          <w:lang w:val="es-AR"/>
-        </w:rPr>
-        <w:t>Group</w:t>
-      </w:r>
-      <w:proofErr w:type="spellEnd"/>
-      <w:r>
-        <w:rPr>
-          <w:lang w:val="es-AR"/>
-        </w:rPr>
-        <w:t xml:space="preserve"> agrego los archivos VHDL que faltan incluir</w:t>
+        <w:t>File Group agrego los archivos VHDL que faltan incluir</w:t>
       </w:r>
     </w:p>
     <w:p>
@@ -868,21 +708,7 @@
         <w:rPr>
           <w:lang w:val="es-AR"/>
         </w:rPr>
-        <w:t xml:space="preserve">Le doy a </w:t>
-      </w:r>
-      <w:proofErr w:type="spellStart"/>
-      <w:r>
-        <w:rPr>
-          <w:lang w:val="es-AR"/>
-        </w:rPr>
-        <w:t>Merge</w:t>
-      </w:r>
-      <w:proofErr w:type="spellEnd"/>
-      <w:r>
-        <w:rPr>
-          <w:lang w:val="es-AR"/>
-        </w:rPr>
-        <w:t xml:space="preserve"> para incluir los archivos que faltan</w:t>
+        <w:t>Le doy a Merge para incluir los archivos que faltan</w:t>
       </w:r>
     </w:p>
     <w:p>
@@ -938,19 +764,11 @@
           <w:lang w:val="es-AR"/>
         </w:rPr>
       </w:pPr>
-      <w:proofErr w:type="spellStart"/>
-      <w:r>
-        <w:rPr>
-          <w:lang w:val="es-AR"/>
-        </w:rPr>
-        <w:t>Customitation</w:t>
-      </w:r>
-      <w:proofErr w:type="spellEnd"/>
-      <w:r>
-        <w:rPr>
-          <w:lang w:val="es-AR"/>
-        </w:rPr>
-        <w:t xml:space="preserve"> GUI</w:t>
+      <w:r>
+        <w:rPr>
+          <w:lang w:val="es-AR"/>
+        </w:rPr>
+        <w:t>Customitation GUI</w:t>
       </w:r>
     </w:p>
     <w:p>
@@ -1019,47 +837,11 @@
           <w:lang w:val="es-AR"/>
         </w:rPr>
       </w:pPr>
-      <w:proofErr w:type="spellStart"/>
-      <w:r>
-        <w:rPr>
-          <w:lang w:val="es-AR"/>
-        </w:rPr>
-        <w:t>Review</w:t>
-      </w:r>
-      <w:proofErr w:type="spellEnd"/>
-      <w:r>
-        <w:rPr>
-          <w:lang w:val="es-AR"/>
-        </w:rPr>
-        <w:t xml:space="preserve"> and </w:t>
-      </w:r>
-      <w:proofErr w:type="spellStart"/>
-      <w:r>
-        <w:rPr>
-          <w:lang w:val="es-AR"/>
-        </w:rPr>
-        <w:t>Package</w:t>
-      </w:r>
-      <w:proofErr w:type="spellEnd"/>
-      <w:r>
-        <w:rPr>
-          <w:lang w:val="es-AR"/>
-        </w:rPr>
-        <w:t xml:space="preserve"> (veo aquí donde se </w:t>
-      </w:r>
-      <w:proofErr w:type="spellStart"/>
-      <w:r>
-        <w:rPr>
-          <w:lang w:val="es-AR"/>
-        </w:rPr>
-        <w:t>cerará</w:t>
-      </w:r>
-      <w:proofErr w:type="spellEnd"/>
-      <w:r>
-        <w:rPr>
-          <w:lang w:val="es-AR"/>
-        </w:rPr>
-        <w:t xml:space="preserve"> mi modulo)</w:t>
+      <w:r>
+        <w:rPr>
+          <w:lang w:val="es-AR"/>
+        </w:rPr>
+        <w:t>Review and Package (veo aquí donde se cerará mi modulo)</w:t>
       </w:r>
     </w:p>
     <w:p>
@@ -1121,16 +903,8 @@
         <w:rPr>
           <w:lang w:val="es-AR"/>
         </w:rPr>
-        <w:t xml:space="preserve">Antes de empaquetar nuestro modulo probamos si sintetiza en corriendo Run </w:t>
-      </w:r>
-      <w:proofErr w:type="spellStart"/>
-      <w:r>
-        <w:rPr>
-          <w:lang w:val="es-AR"/>
-        </w:rPr>
-        <w:t>Synthesis</w:t>
-      </w:r>
-      <w:proofErr w:type="spellEnd"/>
+        <w:t>Antes de empaquetar nuestro modulo probamos si sintetiza en corriendo Run Synthesis</w:t>
+      </w:r>
     </w:p>
     <w:p>
       <w:pPr>
@@ -1202,35 +976,7 @@
         <w:rPr>
           <w:lang w:val="es-AR"/>
         </w:rPr>
-        <w:t xml:space="preserve">Los registros AXI por defecto tienen un ancho de 32 bits y mi modulo trabaja con 4 bits. </w:t>
-      </w:r>
-      <w:proofErr w:type="spellStart"/>
-      <w:r>
-        <w:rPr>
-          <w:lang w:val="es-AR"/>
-        </w:rPr>
-        <w:t>Restringi</w:t>
-      </w:r>
-      <w:proofErr w:type="spellEnd"/>
-      <w:r>
-        <w:rPr>
-          <w:lang w:val="es-AR"/>
-        </w:rPr>
-        <w:t xml:space="preserve"> los registros AXI a 4 bits para que sean coherentes con los que usa el modulo </w:t>
-      </w:r>
-      <w:proofErr w:type="spellStart"/>
-      <w:r>
-        <w:rPr>
-          <w:lang w:val="es-AR"/>
-        </w:rPr>
-        <w:t>pwmModule</w:t>
-      </w:r>
-      <w:proofErr w:type="spellEnd"/>
-      <w:r>
-        <w:rPr>
-          <w:lang w:val="es-AR"/>
-        </w:rPr>
-        <w:t xml:space="preserve"> y sintetizo sin errores esta vez.</w:t>
+        <w:t>Los registros AXI por defecto tienen un ancho de 32 bits y mi modulo trabaja con 4 bits. Restringi los registros AXI a 4 bits para que sean coherentes con los que usa el modulo pwmModule y sintetizo sin errores esta vez.</w:t>
       </w:r>
     </w:p>
     <w:p>
@@ -1293,58 +1039,8 @@
         <w:rPr>
           <w:lang w:val="es-AR"/>
         </w:rPr>
-        <w:t xml:space="preserve">Como modifique mi archivo de entidad superior como se indica arriba, vuelvo a actualizar los archivos del </w:t>
-      </w:r>
-      <w:proofErr w:type="spellStart"/>
-      <w:r>
-        <w:rPr>
-          <w:lang w:val="es-AR"/>
-        </w:rPr>
-        <w:t>ip</w:t>
-      </w:r>
-      <w:proofErr w:type="spellEnd"/>
-      <w:r>
-        <w:rPr>
-          <w:lang w:val="es-AR"/>
-        </w:rPr>
-        <w:t xml:space="preserve"> </w:t>
-      </w:r>
-      <w:proofErr w:type="spellStart"/>
-      <w:r>
-        <w:rPr>
-          <w:lang w:val="es-AR"/>
-        </w:rPr>
-        <w:t>cord</w:t>
-      </w:r>
-      <w:proofErr w:type="spellEnd"/>
-      <w:r>
-        <w:rPr>
-          <w:lang w:val="es-AR"/>
-        </w:rPr>
-        <w:t xml:space="preserve"> haciendo </w:t>
-      </w:r>
-      <w:proofErr w:type="spellStart"/>
-      <w:r>
-        <w:rPr>
-          <w:lang w:val="es-AR"/>
-        </w:rPr>
-        <w:t>Merge</w:t>
-      </w:r>
-      <w:proofErr w:type="spellEnd"/>
-      <w:r>
-        <w:rPr>
-          <w:lang w:val="es-AR"/>
-        </w:rPr>
-        <w:t xml:space="preserve"> en File </w:t>
-      </w:r>
-      <w:proofErr w:type="spellStart"/>
-      <w:r>
-        <w:rPr>
-          <w:lang w:val="es-AR"/>
-        </w:rPr>
-        <w:t>Groups</w:t>
-      </w:r>
-      <w:proofErr w:type="spellEnd"/>
+        <w:t>Como modifique mi archivo de entidad superior como se indica arriba, vuelvo a actualizar los archivos del ip cord haciendo Merge en File Groups</w:t>
+      </w:r>
     </w:p>
     <w:p>
       <w:pPr>
@@ -1405,21 +1101,7 @@
         <w:rPr>
           <w:lang w:val="es-AR"/>
         </w:rPr>
-        <w:t xml:space="preserve">Luego de </w:t>
-      </w:r>
-      <w:proofErr w:type="spellStart"/>
-      <w:r>
-        <w:rPr>
-          <w:lang w:val="es-AR"/>
-        </w:rPr>
-        <w:t>Merge</w:t>
-      </w:r>
-      <w:proofErr w:type="spellEnd"/>
-      <w:r>
-        <w:rPr>
-          <w:lang w:val="es-AR"/>
-        </w:rPr>
-        <w:t xml:space="preserve"> queda todo ok con los archivos VHDL</w:t>
+        <w:t>Luego de Merge queda todo ok con los archivos VHDL</w:t>
       </w:r>
     </w:p>
     <w:p>
@@ -1488,35 +1170,7 @@
         <w:rPr>
           <w:lang w:val="es-AR"/>
         </w:rPr>
-        <w:t xml:space="preserve">Ahora empaqueto mi </w:t>
-      </w:r>
-      <w:proofErr w:type="spellStart"/>
-      <w:r>
-        <w:rPr>
-          <w:lang w:val="es-AR"/>
-        </w:rPr>
-        <w:t>ip</w:t>
-      </w:r>
-      <w:proofErr w:type="spellEnd"/>
-      <w:r>
-        <w:rPr>
-          <w:lang w:val="es-AR"/>
-        </w:rPr>
-        <w:t xml:space="preserve"> </w:t>
-      </w:r>
-      <w:proofErr w:type="spellStart"/>
-      <w:r>
-        <w:rPr>
-          <w:lang w:val="es-AR"/>
-        </w:rPr>
-        <w:t>cord</w:t>
-      </w:r>
-      <w:proofErr w:type="spellEnd"/>
-      <w:r>
-        <w:rPr>
-          <w:lang w:val="es-AR"/>
-        </w:rPr>
-        <w:t xml:space="preserve"> </w:t>
+        <w:t xml:space="preserve">Ahora empaqueto mi ip cord </w:t>
       </w:r>
       <w:r>
         <w:rPr>
@@ -1528,30 +1182,8 @@
         <w:rPr>
           <w:lang w:val="es-AR"/>
         </w:rPr>
-        <w:t xml:space="preserve"> </w:t>
-      </w:r>
-      <w:proofErr w:type="spellStart"/>
-      <w:r>
-        <w:rPr>
-          <w:lang w:val="es-AR"/>
-        </w:rPr>
-        <w:t>Review</w:t>
-      </w:r>
-      <w:proofErr w:type="spellEnd"/>
-      <w:r>
-        <w:rPr>
-          <w:lang w:val="es-AR"/>
-        </w:rPr>
-        <w:t xml:space="preserve"> and </w:t>
-      </w:r>
-      <w:proofErr w:type="spellStart"/>
-      <w:r>
-        <w:rPr>
-          <w:lang w:val="es-AR"/>
-        </w:rPr>
-        <w:t>Packaging</w:t>
-      </w:r>
-      <w:proofErr w:type="spellEnd"/>
+        <w:t xml:space="preserve"> Review and Packaging</w:t>
+      </w:r>
     </w:p>
     <w:p>
       <w:pPr>
@@ -1613,21 +1245,7 @@
         <w:rPr>
           <w:lang w:val="es-AR"/>
         </w:rPr>
-        <w:t>Re-</w:t>
-      </w:r>
-      <w:proofErr w:type="spellStart"/>
-      <w:r>
-        <w:rPr>
-          <w:lang w:val="es-AR"/>
-        </w:rPr>
-        <w:t>Packaging</w:t>
-      </w:r>
-      <w:proofErr w:type="spellEnd"/>
-      <w:r>
-        <w:rPr>
-          <w:lang w:val="es-AR"/>
-        </w:rPr>
-        <w:t xml:space="preserve"> IP</w:t>
+        <w:t>Re-Packaging IP</w:t>
       </w:r>
     </w:p>
     <w:p>
@@ -1689,49 +1307,7 @@
         <w:rPr>
           <w:lang w:val="es-AR"/>
         </w:rPr>
-        <w:t xml:space="preserve">Listo, fue creado mi </w:t>
-      </w:r>
-      <w:proofErr w:type="spellStart"/>
-      <w:r>
-        <w:rPr>
-          <w:lang w:val="es-AR"/>
-        </w:rPr>
-        <w:t>ip</w:t>
-      </w:r>
-      <w:proofErr w:type="spellEnd"/>
-      <w:r>
-        <w:rPr>
-          <w:lang w:val="es-AR"/>
-        </w:rPr>
-        <w:t xml:space="preserve"> </w:t>
-      </w:r>
-      <w:proofErr w:type="spellStart"/>
-      <w:r>
-        <w:rPr>
-          <w:lang w:val="es-AR"/>
-        </w:rPr>
-        <w:t>cord</w:t>
-      </w:r>
-      <w:proofErr w:type="spellEnd"/>
-      <w:r>
-        <w:rPr>
-          <w:lang w:val="es-AR"/>
-        </w:rPr>
-        <w:t xml:space="preserve"> “</w:t>
-      </w:r>
-      <w:proofErr w:type="spellStart"/>
-      <w:r>
-        <w:rPr>
-          <w:lang w:val="es-AR"/>
-        </w:rPr>
-        <w:t>pwmModule_ip</w:t>
-      </w:r>
-      <w:proofErr w:type="spellEnd"/>
-      <w:r>
-        <w:rPr>
-          <w:lang w:val="es-AR"/>
-        </w:rPr>
-        <w:t>”</w:t>
+        <w:t>Listo, fue creado mi ip cord “pwmModule_ip”</w:t>
       </w:r>
     </w:p>
     <w:p>
@@ -1766,44 +1342,20 @@
           <w:bCs/>
           <w:lang w:val="es-AR"/>
         </w:rPr>
-        <w:t xml:space="preserve">Creando mi proyecto </w:t>
-      </w:r>
-      <w:proofErr w:type="spellStart"/>
-      <w:r>
-        <w:rPr>
-          <w:b/>
-          <w:bCs/>
-          <w:lang w:val="es-AR"/>
-        </w:rPr>
-        <w:t>sistema_pwmModule</w:t>
-      </w:r>
-      <w:proofErr w:type="spellEnd"/>
-    </w:p>
-    <w:p>
-      <w:pPr>
-        <w:rPr>
-          <w:lang w:val="es-AR"/>
-        </w:rPr>
-      </w:pPr>
-      <w:r>
-        <w:rPr>
-          <w:lang w:val="es-AR"/>
-        </w:rPr>
-        <w:t xml:space="preserve">Creo nuevo proyecto y le doy nombre, luego le digo a vivado donde </w:t>
-      </w:r>
-      <w:proofErr w:type="spellStart"/>
-      <w:r>
-        <w:rPr>
-          <w:lang w:val="es-AR"/>
-        </w:rPr>
-        <w:t>crara</w:t>
-      </w:r>
-      <w:proofErr w:type="spellEnd"/>
-      <w:r>
-        <w:rPr>
-          <w:lang w:val="es-AR"/>
-        </w:rPr>
-        <w:t xml:space="preserve"> el proyecto:</w:t>
+        <w:t>Creando mi proyecto sistema_pwmModule</w:t>
+      </w:r>
+    </w:p>
+    <w:p>
+      <w:pPr>
+        <w:rPr>
+          <w:lang w:val="es-AR"/>
+        </w:rPr>
+      </w:pPr>
+      <w:r>
+        <w:rPr>
+          <w:lang w:val="es-AR"/>
+        </w:rPr>
+        <w:t>Creo nuevo proyecto y le doy nombre, luego le digo a vivado donde crara el proyecto:</w:t>
       </w:r>
     </w:p>
     <w:p>
@@ -2011,35 +1563,7 @@
         <w:rPr>
           <w:lang w:val="es-AR"/>
         </w:rPr>
-        <w:t xml:space="preserve">Le indico a Vivado donde encontrar el repositorio con los </w:t>
-      </w:r>
-      <w:proofErr w:type="spellStart"/>
-      <w:r>
-        <w:rPr>
-          <w:lang w:val="es-AR"/>
-        </w:rPr>
-        <w:t>ip</w:t>
-      </w:r>
-      <w:proofErr w:type="spellEnd"/>
-      <w:r>
-        <w:rPr>
-          <w:lang w:val="es-AR"/>
-        </w:rPr>
-        <w:t xml:space="preserve"> </w:t>
-      </w:r>
-      <w:proofErr w:type="spellStart"/>
-      <w:r>
-        <w:rPr>
-          <w:lang w:val="es-AR"/>
-        </w:rPr>
-        <w:t>cords</w:t>
-      </w:r>
-      <w:proofErr w:type="spellEnd"/>
-      <w:r>
-        <w:rPr>
-          <w:lang w:val="es-AR"/>
-        </w:rPr>
-        <w:t xml:space="preserve"> personalizados</w:t>
+        <w:t>Le indico a Vivado donde encontrar el repositorio con los ip cords personalizados</w:t>
       </w:r>
     </w:p>
     <w:p>
@@ -2243,19 +1767,11 @@
           <w:lang w:val="es-AR"/>
         </w:rPr>
       </w:pPr>
-      <w:proofErr w:type="spellStart"/>
-      <w:r>
-        <w:rPr>
-          <w:lang w:val="es-AR"/>
-        </w:rPr>
-        <w:t>Apply</w:t>
-      </w:r>
-      <w:proofErr w:type="spellEnd"/>
-      <w:r>
-        <w:rPr>
-          <w:lang w:val="es-AR"/>
-        </w:rPr>
-        <w:t xml:space="preserve"> y luego Ok</w:t>
+      <w:r>
+        <w:rPr>
+          <w:lang w:val="es-AR"/>
+        </w:rPr>
+        <w:t>Apply y luego Ok</w:t>
       </w:r>
     </w:p>
     <w:p>
@@ -2281,43 +1797,7 @@
           <w:bCs/>
           <w:lang w:val="es-AR"/>
         </w:rPr>
-        <w:t xml:space="preserve">Ahora incluyo mi </w:t>
-      </w:r>
-      <w:proofErr w:type="spellStart"/>
-      <w:r>
-        <w:rPr>
-          <w:b/>
-          <w:bCs/>
-          <w:lang w:val="es-AR"/>
-        </w:rPr>
-        <w:t>ip</w:t>
-      </w:r>
-      <w:proofErr w:type="spellEnd"/>
-      <w:r>
-        <w:rPr>
-          <w:b/>
-          <w:bCs/>
-          <w:lang w:val="es-AR"/>
-        </w:rPr>
-        <w:t xml:space="preserve"> </w:t>
-      </w:r>
-      <w:proofErr w:type="spellStart"/>
-      <w:r>
-        <w:rPr>
-          <w:b/>
-          <w:bCs/>
-          <w:lang w:val="es-AR"/>
-        </w:rPr>
-        <w:t>cord</w:t>
-      </w:r>
-      <w:proofErr w:type="spellEnd"/>
-      <w:r>
-        <w:rPr>
-          <w:b/>
-          <w:bCs/>
-          <w:lang w:val="es-AR"/>
-        </w:rPr>
-        <w:t xml:space="preserve"> personalizado al proyecto</w:t>
+        <w:t>Ahora incluyo mi ip cord personalizado al proyecto</w:t>
       </w:r>
     </w:p>
     <w:p>
@@ -2423,28 +1903,12 @@
           <w:lang w:val="es-AR"/>
         </w:rPr>
       </w:pPr>
-      <w:proofErr w:type="spellStart"/>
-      <w:r>
-        <w:rPr>
-          <w:lang w:val="es-AR"/>
-        </w:rPr>
-        <w:t>Create</w:t>
-      </w:r>
-      <w:proofErr w:type="spellEnd"/>
-      <w:r>
-        <w:rPr>
-          <w:lang w:val="es-AR"/>
-        </w:rPr>
-        <w:t xml:space="preserve"> Block </w:t>
-      </w:r>
-      <w:proofErr w:type="spellStart"/>
-      <w:r>
-        <w:rPr>
-          <w:lang w:val="es-AR"/>
-        </w:rPr>
-        <w:t>Design</w:t>
-      </w:r>
-      <w:proofErr w:type="spellEnd"/>
+      <w:r>
+        <w:rPr>
+          <w:lang w:val="es-AR"/>
+        </w:rPr>
+        <w:t>Create Block Design</w:t>
+      </w:r>
     </w:p>
     <w:p>
       <w:pPr>
@@ -2568,35 +2032,7 @@
         <w:rPr>
           <w:lang w:val="es-AR"/>
         </w:rPr>
-        <w:t xml:space="preserve">” para agregar </w:t>
-      </w:r>
-      <w:proofErr w:type="spellStart"/>
-      <w:r>
-        <w:rPr>
-          <w:lang w:val="es-AR"/>
-        </w:rPr>
-        <w:t>ip</w:t>
-      </w:r>
-      <w:proofErr w:type="spellEnd"/>
-      <w:r>
-        <w:rPr>
-          <w:lang w:val="es-AR"/>
-        </w:rPr>
-        <w:t xml:space="preserve"> </w:t>
-      </w:r>
-      <w:proofErr w:type="spellStart"/>
-      <w:r>
-        <w:rPr>
-          <w:lang w:val="es-AR"/>
-        </w:rPr>
-        <w:t>cord</w:t>
-      </w:r>
-      <w:proofErr w:type="spellEnd"/>
-      <w:r>
-        <w:rPr>
-          <w:lang w:val="es-AR"/>
-        </w:rPr>
-        <w:t xml:space="preserve"> y lo busco en el listado</w:t>
+        <w:t>” para agregar ip cord y lo busco en el listado</w:t>
       </w:r>
     </w:p>
     <w:p>
@@ -2654,14 +2090,12 @@
           <w:lang w:val="es-AR"/>
         </w:rPr>
       </w:pPr>
-      <w:proofErr w:type="spellStart"/>
       <w:r>
         <w:rPr>
           <w:lang w:val="es-AR"/>
         </w:rPr>
         <w:t>Enter</w:t>
       </w:r>
-      <w:proofErr w:type="spellEnd"/>
     </w:p>
     <w:p>
       <w:pPr>
@@ -2722,49 +2156,7 @@
         <w:rPr>
           <w:lang w:val="es-AR"/>
         </w:rPr>
-        <w:t xml:space="preserve">Agrego el </w:t>
-      </w:r>
-      <w:proofErr w:type="spellStart"/>
-      <w:r>
-        <w:rPr>
-          <w:lang w:val="es-AR"/>
-        </w:rPr>
-        <w:t>ip</w:t>
-      </w:r>
-      <w:proofErr w:type="spellEnd"/>
-      <w:r>
-        <w:rPr>
-          <w:lang w:val="es-AR"/>
-        </w:rPr>
-        <w:t xml:space="preserve"> </w:t>
-      </w:r>
-      <w:proofErr w:type="spellStart"/>
-      <w:r>
-        <w:rPr>
-          <w:lang w:val="es-AR"/>
-        </w:rPr>
-        <w:t>cord</w:t>
-      </w:r>
-      <w:proofErr w:type="spellEnd"/>
-      <w:r>
-        <w:rPr>
-          <w:lang w:val="es-AR"/>
-        </w:rPr>
-        <w:t xml:space="preserve"> del micro “</w:t>
-      </w:r>
-      <w:proofErr w:type="spellStart"/>
-      <w:r>
-        <w:rPr>
-          <w:lang w:val="es-AR"/>
-        </w:rPr>
-        <w:t>zynq</w:t>
-      </w:r>
-      <w:proofErr w:type="spellEnd"/>
-      <w:r>
-        <w:rPr>
-          <w:lang w:val="es-AR"/>
-        </w:rPr>
-        <w:t>”</w:t>
+        <w:t>Agrego el ip cord del micro “zynq”</w:t>
       </w:r>
     </w:p>
     <w:p>
@@ -2901,49 +2293,7 @@
         <w:rPr>
           <w:lang w:val="es-AR"/>
         </w:rPr>
-        <w:t xml:space="preserve">Le damos a “Run Block </w:t>
-      </w:r>
-      <w:proofErr w:type="spellStart"/>
-      <w:r>
-        <w:rPr>
-          <w:lang w:val="es-AR"/>
-        </w:rPr>
-        <w:t>Automation</w:t>
-      </w:r>
-      <w:proofErr w:type="spellEnd"/>
-      <w:r>
-        <w:rPr>
-          <w:lang w:val="es-AR"/>
-        </w:rPr>
-        <w:t xml:space="preserve">” y luego a “Run </w:t>
-      </w:r>
-      <w:proofErr w:type="spellStart"/>
-      <w:r>
-        <w:rPr>
-          <w:lang w:val="es-AR"/>
-        </w:rPr>
-        <w:t>connection</w:t>
-      </w:r>
-      <w:proofErr w:type="spellEnd"/>
-      <w:r>
-        <w:rPr>
-          <w:lang w:val="es-AR"/>
-        </w:rPr>
-        <w:t xml:space="preserve"> </w:t>
-      </w:r>
-      <w:proofErr w:type="spellStart"/>
-      <w:r>
-        <w:rPr>
-          <w:lang w:val="es-AR"/>
-        </w:rPr>
-        <w:t>automation</w:t>
-      </w:r>
-      <w:proofErr w:type="spellEnd"/>
-      <w:r>
-        <w:rPr>
-          <w:lang w:val="es-AR"/>
-        </w:rPr>
-        <w:t>”</w:t>
+        <w:t>Le damos a “Run Block Automation” y luego a “Run connection automation”</w:t>
       </w:r>
     </w:p>
     <w:p>
@@ -2992,14 +2342,12 @@
           </wp:inline>
         </w:drawing>
       </w:r>
-      <w:proofErr w:type="spellStart"/>
       <w:r>
         <w:rPr>
           <w:lang w:val="es-AR"/>
         </w:rPr>
         <w:t>Regenremamos</w:t>
       </w:r>
-      <w:proofErr w:type="spellEnd"/>
     </w:p>
     <w:p>
       <w:pPr>
@@ -3358,35 +2706,7 @@
         <w:rPr>
           <w:lang w:val="es-AR"/>
         </w:rPr>
-        <w:t xml:space="preserve">Me da error al crear el </w:t>
-      </w:r>
-      <w:proofErr w:type="spellStart"/>
-      <w:r>
-        <w:rPr>
-          <w:lang w:val="es-AR"/>
-        </w:rPr>
-        <w:t>wrapper</w:t>
-      </w:r>
-      <w:proofErr w:type="spellEnd"/>
-      <w:r>
-        <w:rPr>
-          <w:lang w:val="es-AR"/>
-        </w:rPr>
-        <w:t xml:space="preserve">, relacionado con el ILA así que elimino el ILA del proyecto y repito los pasos de creación del </w:t>
-      </w:r>
-      <w:proofErr w:type="spellStart"/>
-      <w:r>
-        <w:rPr>
-          <w:lang w:val="es-AR"/>
-        </w:rPr>
-        <w:t>wrapper</w:t>
-      </w:r>
-      <w:proofErr w:type="spellEnd"/>
-      <w:r>
-        <w:rPr>
-          <w:lang w:val="es-AR"/>
-        </w:rPr>
-        <w:t xml:space="preserve"> y me da ok</w:t>
+        <w:t>Me da error al crear el wrapper, relacionado con el ILA así que elimino el ILA del proyecto y repito los pasos de creación del wrapper y me da ok</w:t>
       </w:r>
     </w:p>
     <w:p>
@@ -3451,47 +2771,561 @@
         </w:rPr>
         <w:t>Ahora agregar el ILA.</w:t>
       </w:r>
-    </w:p>
-    <w:p>
-      <w:pPr>
-        <w:rPr>
-          <w:lang w:val="es-AR"/>
-        </w:rPr>
-      </w:pPr>
-      <w:r>
-        <w:rPr>
-          <w:lang w:val="es-AR"/>
-        </w:rPr>
-        <w:t>Luego crear nuestro archivo en c para el proyecto</w:t>
-      </w:r>
-    </w:p>
-    <w:p>
-      <w:pPr>
-        <w:rPr>
-          <w:lang w:val="es-AR"/>
-        </w:rPr>
-      </w:pPr>
-    </w:p>
-    <w:p>
-      <w:pPr>
-        <w:rPr>
-          <w:lang w:val="es-AR"/>
-        </w:rPr>
-      </w:pPr>
-      <w:r>
-        <w:rPr>
-          <w:lang w:val="es-AR"/>
-        </w:rPr>
-        <w:t xml:space="preserve">Crear el hardware, exportar y lanzar el </w:t>
-      </w:r>
-      <w:proofErr w:type="spellStart"/>
-      <w:r>
-        <w:rPr>
-          <w:lang w:val="es-AR"/>
-        </w:rPr>
-        <w:t>sdk</w:t>
-      </w:r>
-      <w:proofErr w:type="spellEnd"/>
+      <w:r>
+        <w:rPr>
+          <w:lang w:val="es-AR"/>
+        </w:rPr>
+        <w:t xml:space="preserve"> (PENDIENTE)</w:t>
+      </w:r>
+    </w:p>
+    <w:p>
+      <w:pPr>
+        <w:rPr>
+          <w:lang w:val="es-AR"/>
+        </w:rPr>
+      </w:pPr>
+      <w:r>
+        <w:rPr>
+          <w:lang w:val="es-AR"/>
+        </w:rPr>
+        <w:t>Copio sum.c a la carpeta de mi proyecto pwm y lo usaré de base para mi proyecto.</w:t>
+      </w:r>
+    </w:p>
+    <w:p>
+      <w:pPr>
+        <w:rPr>
+          <w:lang w:val="es-AR"/>
+        </w:rPr>
+      </w:pPr>
+      <w:r>
+        <w:rPr>
+          <w:lang w:val="es-AR"/>
+        </w:rPr>
+        <w:t xml:space="preserve">Genero el bistream </w:t>
+      </w:r>
+      <w:r>
+        <w:rPr>
+          <w:lang w:val="es-AR"/>
+        </w:rPr>
+        <w:sym w:font="Wingdings" w:char="F0E0"/>
+      </w:r>
+      <w:r>
+        <w:rPr>
+          <w:lang w:val="es-AR"/>
+        </w:rPr>
+        <w:t xml:space="preserve"> Se genero ok</w:t>
+      </w:r>
+    </w:p>
+    <w:p>
+      <w:pPr>
+        <w:rPr>
+          <w:lang w:val="es-AR"/>
+        </w:rPr>
+      </w:pPr>
+      <w:r>
+        <w:rPr>
+          <w:lang w:val="es-AR"/>
+        </w:rPr>
+        <w:t>Hago export hardware</w:t>
+      </w:r>
+    </w:p>
+    <w:p>
+      <w:pPr>
+        <w:rPr>
+          <w:lang w:val="es-AR"/>
+        </w:rPr>
+      </w:pPr>
+      <w:r>
+        <w:rPr>
+          <w:lang w:val="es-AR"/>
+        </w:rPr>
+        <w:t>Lanzo el SDK</w:t>
+      </w:r>
+    </w:p>
+    <w:p>
+      <w:pPr>
+        <w:rPr>
+          <w:lang w:val="es-AR"/>
+        </w:rPr>
+      </w:pPr>
+      <w:r>
+        <w:rPr>
+          <w:lang w:val="es-AR"/>
+        </w:rPr>
+        <w:t xml:space="preserve">Seleccionar File </w:t>
+      </w:r>
+      <w:r>
+        <w:rPr>
+          <w:rFonts w:ascii="Arial" w:hAnsi="Arial" w:cs="Arial"/>
+          <w:lang w:val="es-AR"/>
+        </w:rPr>
+        <w:t>►</w:t>
+      </w:r>
+      <w:r>
+        <w:rPr>
+          <w:lang w:val="es-AR"/>
+        </w:rPr>
+        <w:t xml:space="preserve"> New </w:t>
+      </w:r>
+      <w:r>
+        <w:rPr>
+          <w:rFonts w:ascii="Arial" w:hAnsi="Arial" w:cs="Arial"/>
+          <w:lang w:val="es-AR"/>
+        </w:rPr>
+        <w:t>►</w:t>
+      </w:r>
+      <w:r>
+        <w:rPr>
+          <w:lang w:val="es-AR"/>
+        </w:rPr>
+        <w:t>Application Project</w:t>
+      </w:r>
+    </w:p>
+    <w:p>
+      <w:pPr>
+        <w:rPr>
+          <w:lang w:val="es-AR"/>
+        </w:rPr>
+      </w:pPr>
+      <w:r>
+        <w:rPr>
+          <w:lang w:val="es-AR"/>
+        </w:rPr>
+        <w:drawing>
+          <wp:inline distT="0" distB="0" distL="0" distR="0" wp14:anchorId="7EC063CA" wp14:editId="4E13883F">
+            <wp:extent cx="2592000" cy="3063600"/>
+            <wp:effectExtent l="0" t="0" r="0" b="3810"/>
+            <wp:docPr id="731942965" name="Imagen 1"/>
+            <wp:cNvGraphicFramePr>
+              <a:graphicFrameLocks xmlns:a="http://schemas.openxmlformats.org/drawingml/2006/main" noChangeAspect="1"/>
+            </wp:cNvGraphicFramePr>
+            <a:graphic xmlns:a="http://schemas.openxmlformats.org/drawingml/2006/main">
+              <a:graphicData uri="http://schemas.openxmlformats.org/drawingml/2006/picture">
+                <pic:pic xmlns:pic="http://schemas.openxmlformats.org/drawingml/2006/picture">
+                  <pic:nvPicPr>
+                    <pic:cNvPr id="731942965" name=""/>
+                    <pic:cNvPicPr/>
+                  </pic:nvPicPr>
+                  <pic:blipFill>
+                    <a:blip r:embed="rId50"/>
+                    <a:stretch>
+                      <a:fillRect/>
+                    </a:stretch>
+                  </pic:blipFill>
+                  <pic:spPr>
+                    <a:xfrm>
+                      <a:off x="0" y="0"/>
+                      <a:ext cx="2592000" cy="3063600"/>
+                    </a:xfrm>
+                    <a:prstGeom prst="rect">
+                      <a:avLst/>
+                    </a:prstGeom>
+                  </pic:spPr>
+                </pic:pic>
+              </a:graphicData>
+            </a:graphic>
+          </wp:inline>
+        </w:drawing>
+      </w:r>
+      <w:r>
+        <w:rPr>
+          <w:lang w:val="es-AR"/>
+        </w:rPr>
+        <w:t xml:space="preserve">  </w:t>
+      </w:r>
+      <w:r>
+        <w:rPr>
+          <w:lang w:val="es-AR"/>
+        </w:rPr>
+        <w:drawing>
+          <wp:inline distT="0" distB="0" distL="0" distR="0" wp14:anchorId="2F4BAF7F" wp14:editId="43737C03">
+            <wp:extent cx="2595600" cy="3067200"/>
+            <wp:effectExtent l="0" t="0" r="0" b="0"/>
+            <wp:docPr id="1562836407" name="Imagen 1"/>
+            <wp:cNvGraphicFramePr>
+              <a:graphicFrameLocks xmlns:a="http://schemas.openxmlformats.org/drawingml/2006/main" noChangeAspect="1"/>
+            </wp:cNvGraphicFramePr>
+            <a:graphic xmlns:a="http://schemas.openxmlformats.org/drawingml/2006/main">
+              <a:graphicData uri="http://schemas.openxmlformats.org/drawingml/2006/picture">
+                <pic:pic xmlns:pic="http://schemas.openxmlformats.org/drawingml/2006/picture">
+                  <pic:nvPicPr>
+                    <pic:cNvPr id="1562836407" name=""/>
+                    <pic:cNvPicPr/>
+                  </pic:nvPicPr>
+                  <pic:blipFill>
+                    <a:blip r:embed="rId51"/>
+                    <a:stretch>
+                      <a:fillRect/>
+                    </a:stretch>
+                  </pic:blipFill>
+                  <pic:spPr>
+                    <a:xfrm>
+                      <a:off x="0" y="0"/>
+                      <a:ext cx="2595600" cy="3067200"/>
+                    </a:xfrm>
+                    <a:prstGeom prst="rect">
+                      <a:avLst/>
+                    </a:prstGeom>
+                  </pic:spPr>
+                </pic:pic>
+              </a:graphicData>
+            </a:graphic>
+          </wp:inline>
+        </w:drawing>
+      </w:r>
+    </w:p>
+    <w:p>
+      <w:pPr>
+        <w:rPr>
+          <w:lang w:val="es-AR"/>
+        </w:rPr>
+      </w:pPr>
+      <w:r>
+        <w:rPr>
+          <w:lang w:val="es-AR"/>
+        </w:rPr>
+        <w:t xml:space="preserve">Next ventana de la izquierda y seleccionar empty applicatio y </w:t>
+      </w:r>
+      <w:r>
+        <w:rPr>
+          <w:lang w:val="es-AR"/>
+        </w:rPr>
+        <w:t>finish</w:t>
+      </w:r>
+    </w:p>
+    <w:p>
+      <w:pPr>
+        <w:rPr>
+          <w:lang w:val="es-AR"/>
+        </w:rPr>
+      </w:pPr>
+      <w:r>
+        <w:rPr>
+          <w:lang w:val="es-AR"/>
+        </w:rPr>
+        <w:lastRenderedPageBreak/>
+        <w:drawing>
+          <wp:inline distT="0" distB="0" distL="0" distR="0" wp14:anchorId="35F4D5A1" wp14:editId="7F84E726">
+            <wp:extent cx="2113200" cy="2671200"/>
+            <wp:effectExtent l="0" t="0" r="1905" b="0"/>
+            <wp:docPr id="750934631" name="Imagen 1"/>
+            <wp:cNvGraphicFramePr>
+              <a:graphicFrameLocks xmlns:a="http://schemas.openxmlformats.org/drawingml/2006/main" noChangeAspect="1"/>
+            </wp:cNvGraphicFramePr>
+            <a:graphic xmlns:a="http://schemas.openxmlformats.org/drawingml/2006/main">
+              <a:graphicData uri="http://schemas.openxmlformats.org/drawingml/2006/picture">
+                <pic:pic xmlns:pic="http://schemas.openxmlformats.org/drawingml/2006/picture">
+                  <pic:nvPicPr>
+                    <pic:cNvPr id="750934631" name=""/>
+                    <pic:cNvPicPr/>
+                  </pic:nvPicPr>
+                  <pic:blipFill>
+                    <a:blip r:embed="rId52"/>
+                    <a:stretch>
+                      <a:fillRect/>
+                    </a:stretch>
+                  </pic:blipFill>
+                  <pic:spPr>
+                    <a:xfrm>
+                      <a:off x="0" y="0"/>
+                      <a:ext cx="2113200" cy="2671200"/>
+                    </a:xfrm>
+                    <a:prstGeom prst="rect">
+                      <a:avLst/>
+                    </a:prstGeom>
+                  </pic:spPr>
+                </pic:pic>
+              </a:graphicData>
+            </a:graphic>
+          </wp:inline>
+        </w:drawing>
+      </w:r>
+      <w:r>
+        <w:rPr>
+          <w:lang w:val="es-AR"/>
+        </w:rPr>
+        <w:t xml:space="preserve">         </w:t>
+      </w:r>
+      <w:r>
+        <w:rPr>
+          <w:lang w:val="es-AR"/>
+        </w:rPr>
+        <w:drawing>
+          <wp:inline distT="0" distB="0" distL="0" distR="0" wp14:anchorId="25FBD3BC" wp14:editId="37D3469D">
+            <wp:extent cx="1872000" cy="2386800"/>
+            <wp:effectExtent l="0" t="0" r="0" b="0"/>
+            <wp:docPr id="1076265779" name="Imagen 1"/>
+            <wp:cNvGraphicFramePr>
+              <a:graphicFrameLocks xmlns:a="http://schemas.openxmlformats.org/drawingml/2006/main" noChangeAspect="1"/>
+            </wp:cNvGraphicFramePr>
+            <a:graphic xmlns:a="http://schemas.openxmlformats.org/drawingml/2006/main">
+              <a:graphicData uri="http://schemas.openxmlformats.org/drawingml/2006/picture">
+                <pic:pic xmlns:pic="http://schemas.openxmlformats.org/drawingml/2006/picture">
+                  <pic:nvPicPr>
+                    <pic:cNvPr id="1076265779" name=""/>
+                    <pic:cNvPicPr/>
+                  </pic:nvPicPr>
+                  <pic:blipFill>
+                    <a:blip r:embed="rId53"/>
+                    <a:stretch>
+                      <a:fillRect/>
+                    </a:stretch>
+                  </pic:blipFill>
+                  <pic:spPr>
+                    <a:xfrm>
+                      <a:off x="0" y="0"/>
+                      <a:ext cx="1872000" cy="2386800"/>
+                    </a:xfrm>
+                    <a:prstGeom prst="rect">
+                      <a:avLst/>
+                    </a:prstGeom>
+                  </pic:spPr>
+                </pic:pic>
+              </a:graphicData>
+            </a:graphic>
+          </wp:inline>
+        </w:drawing>
+      </w:r>
+    </w:p>
+    <w:p>
+      <w:pPr>
+        <w:rPr>
+          <w:lang w:val="es-AR"/>
+        </w:rPr>
+      </w:pPr>
+      <w:r>
+        <w:rPr>
+          <w:lang w:val="es-AR"/>
+        </w:rPr>
+        <w:t xml:space="preserve">Import sobre pwm </w:t>
+      </w:r>
+      <w:r>
+        <w:rPr>
+          <w:lang w:val="es-AR"/>
+        </w:rPr>
+        <w:sym w:font="Wingdings" w:char="F0E0"/>
+      </w:r>
+      <w:r>
+        <w:rPr>
+          <w:lang w:val="es-AR"/>
+        </w:rPr>
+        <w:t xml:space="preserve"> src</w:t>
+      </w:r>
+    </w:p>
+    <w:p>
+      <w:pPr>
+        <w:rPr>
+          <w:lang w:val="es-AR"/>
+        </w:rPr>
+      </w:pPr>
+      <w:r>
+        <w:rPr>
+          <w:lang w:val="es-AR"/>
+        </w:rPr>
+        <w:drawing>
+          <wp:inline distT="0" distB="0" distL="0" distR="0" wp14:anchorId="3D9F5F7A" wp14:editId="7ECD1D6B">
+            <wp:extent cx="2613600" cy="2084400"/>
+            <wp:effectExtent l="0" t="0" r="0" b="0"/>
+            <wp:docPr id="1864558259" name="Imagen 1"/>
+            <wp:cNvGraphicFramePr>
+              <a:graphicFrameLocks xmlns:a="http://schemas.openxmlformats.org/drawingml/2006/main" noChangeAspect="1"/>
+            </wp:cNvGraphicFramePr>
+            <a:graphic xmlns:a="http://schemas.openxmlformats.org/drawingml/2006/main">
+              <a:graphicData uri="http://schemas.openxmlformats.org/drawingml/2006/picture">
+                <pic:pic xmlns:pic="http://schemas.openxmlformats.org/drawingml/2006/picture">
+                  <pic:nvPicPr>
+                    <pic:cNvPr id="1864558259" name=""/>
+                    <pic:cNvPicPr/>
+                  </pic:nvPicPr>
+                  <pic:blipFill>
+                    <a:blip r:embed="rId54"/>
+                    <a:stretch>
+                      <a:fillRect/>
+                    </a:stretch>
+                  </pic:blipFill>
+                  <pic:spPr>
+                    <a:xfrm>
+                      <a:off x="0" y="0"/>
+                      <a:ext cx="2613600" cy="2084400"/>
+                    </a:xfrm>
+                    <a:prstGeom prst="rect">
+                      <a:avLst/>
+                    </a:prstGeom>
+                  </pic:spPr>
+                </pic:pic>
+              </a:graphicData>
+            </a:graphic>
+          </wp:inline>
+        </w:drawing>
+      </w:r>
+    </w:p>
+    <w:p>
+      <w:pPr>
+        <w:rPr>
+          <w:lang w:val="es-AR"/>
+        </w:rPr>
+      </w:pPr>
+      <w:r>
+        <w:rPr>
+          <w:lang w:val="es-AR"/>
+        </w:rPr>
+        <w:t>Ingresamos en System file</w:t>
+      </w:r>
+    </w:p>
+    <w:p>
+      <w:pPr>
+        <w:rPr>
+          <w:lang w:val="es-AR"/>
+        </w:rPr>
+      </w:pPr>
+      <w:r>
+        <w:rPr>
+          <w:lang w:val="es-AR"/>
+        </w:rPr>
+        <w:t xml:space="preserve">Navegar hasta la ubicación de la carpeta donde se encuentra el archivo </w:t>
+      </w:r>
+      <w:r>
+        <w:rPr>
+          <w:lang w:val="es-AR"/>
+        </w:rPr>
+        <w:t>pwm</w:t>
+      </w:r>
+      <w:r>
+        <w:rPr>
+          <w:lang w:val="es-AR"/>
+        </w:rPr>
+        <w:t>.c y hacer click en</w:t>
+      </w:r>
+      <w:r>
+        <w:rPr>
+          <w:lang w:val="es-AR"/>
+        </w:rPr>
+        <w:t xml:space="preserve"> </w:t>
+      </w:r>
+      <w:r>
+        <w:rPr>
+          <w:lang w:val="es-AR"/>
+        </w:rPr>
+        <w:t>OK.</w:t>
+      </w:r>
+    </w:p>
+    <w:p>
+      <w:pPr>
+        <w:jc w:val="center"/>
+        <w:rPr>
+          <w:lang w:val="es-AR"/>
+        </w:rPr>
+      </w:pPr>
+      <w:r>
+        <w:rPr>
+          <w:lang w:val="es-AR"/>
+        </w:rPr>
+        <w:drawing>
+          <wp:inline distT="0" distB="0" distL="0" distR="0" wp14:anchorId="147F17AB" wp14:editId="742A0E32">
+            <wp:extent cx="3034800" cy="2653200"/>
+            <wp:effectExtent l="0" t="0" r="0" b="0"/>
+            <wp:docPr id="1433438259" name="Imagen 1"/>
+            <wp:cNvGraphicFramePr>
+              <a:graphicFrameLocks xmlns:a="http://schemas.openxmlformats.org/drawingml/2006/main" noChangeAspect="1"/>
+            </wp:cNvGraphicFramePr>
+            <a:graphic xmlns:a="http://schemas.openxmlformats.org/drawingml/2006/main">
+              <a:graphicData uri="http://schemas.openxmlformats.org/drawingml/2006/picture">
+                <pic:pic xmlns:pic="http://schemas.openxmlformats.org/drawingml/2006/picture">
+                  <pic:nvPicPr>
+                    <pic:cNvPr id="1433438259" name=""/>
+                    <pic:cNvPicPr/>
+                  </pic:nvPicPr>
+                  <pic:blipFill>
+                    <a:blip r:embed="rId55"/>
+                    <a:stretch>
+                      <a:fillRect/>
+                    </a:stretch>
+                  </pic:blipFill>
+                  <pic:spPr>
+                    <a:xfrm>
+                      <a:off x="0" y="0"/>
+                      <a:ext cx="3034800" cy="2653200"/>
+                    </a:xfrm>
+                    <a:prstGeom prst="rect">
+                      <a:avLst/>
+                    </a:prstGeom>
+                  </pic:spPr>
+                </pic:pic>
+              </a:graphicData>
+            </a:graphic>
+          </wp:inline>
+        </w:drawing>
+      </w:r>
+    </w:p>
+    <w:p>
+      <w:pPr>
+        <w:jc w:val="center"/>
+        <w:rPr>
+          <w:lang w:val="es-AR"/>
+        </w:rPr>
+      </w:pPr>
+      <w:r>
+        <w:rPr>
+          <w:lang w:val="es-AR"/>
+        </w:rPr>
+        <w:lastRenderedPageBreak/>
+        <w:t>Finish</w:t>
+      </w:r>
+    </w:p>
+    <w:p>
+      <w:pPr>
+        <w:jc w:val="center"/>
+        <w:rPr>
+          <w:lang w:val="es-AR"/>
+        </w:rPr>
+      </w:pPr>
+      <w:r>
+        <w:rPr>
+          <w:lang w:val="es-AR"/>
+        </w:rPr>
+        <w:drawing>
+          <wp:inline distT="0" distB="0" distL="0" distR="0" wp14:anchorId="2435A9B1" wp14:editId="39BBC1FE">
+            <wp:extent cx="3991532" cy="3181794"/>
+            <wp:effectExtent l="0" t="0" r="9525" b="0"/>
+            <wp:docPr id="2134688368" name="Imagen 1"/>
+            <wp:cNvGraphicFramePr>
+              <a:graphicFrameLocks xmlns:a="http://schemas.openxmlformats.org/drawingml/2006/main" noChangeAspect="1"/>
+            </wp:cNvGraphicFramePr>
+            <a:graphic xmlns:a="http://schemas.openxmlformats.org/drawingml/2006/main">
+              <a:graphicData uri="http://schemas.openxmlformats.org/drawingml/2006/picture">
+                <pic:pic xmlns:pic="http://schemas.openxmlformats.org/drawingml/2006/picture">
+                  <pic:nvPicPr>
+                    <pic:cNvPr id="2134688368" name=""/>
+                    <pic:cNvPicPr/>
+                  </pic:nvPicPr>
+                  <pic:blipFill>
+                    <a:blip r:embed="rId56"/>
+                    <a:stretch>
+                      <a:fillRect/>
+                    </a:stretch>
+                  </pic:blipFill>
+                  <pic:spPr>
+                    <a:xfrm>
+                      <a:off x="0" y="0"/>
+                      <a:ext cx="3991532" cy="3181794"/>
+                    </a:xfrm>
+                    <a:prstGeom prst="rect">
+                      <a:avLst/>
+                    </a:prstGeom>
+                  </pic:spPr>
+                </pic:pic>
+              </a:graphicData>
+            </a:graphic>
+          </wp:inline>
+        </w:drawing>
+      </w:r>
+    </w:p>
+    <w:p>
+      <w:pPr>
+        <w:rPr>
+          <w:lang w:val="es-AR"/>
+        </w:rPr>
+      </w:pPr>
     </w:p>
     <w:p>
       <w:pPr>

</xml_diff>

<commit_message>
agrego ingo al archivo sistema pwmModule docx
</commit_message>
<xml_diff>
--- a/Sistema pwmModule.docx
+++ b/Sistema pwmModule.docx
@@ -2788,7 +2788,31 @@
         <w:rPr>
           <w:lang w:val="es-AR"/>
         </w:rPr>
-        <w:t>Copio sum.c a la carpeta de mi proyecto pwm y lo usaré de base para mi proyecto.</w:t>
+        <w:t>Copio sum.c a la carpeta de mi proyecto pwm y lo usaré de base para mi proyecto</w:t>
+      </w:r>
+      <w:r>
+        <w:rPr>
+          <w:lang w:val="es-AR"/>
+        </w:rPr>
+        <w:t xml:space="preserve"> </w:t>
+      </w:r>
+      <w:r>
+        <w:rPr>
+          <w:lang w:val="es-AR"/>
+        </w:rPr>
+        <w:sym w:font="Wingdings" w:char="F0E0"/>
+      </w:r>
+      <w:r>
+        <w:rPr>
+          <w:lang w:val="es-AR"/>
+        </w:rPr>
+        <w:t>pwm.c</w:t>
+      </w:r>
+      <w:r>
+        <w:rPr>
+          <w:lang w:val="es-AR"/>
+        </w:rPr>
+        <w:t>.</w:t>
       </w:r>
     </w:p>
     <w:p>
@@ -2827,6 +2851,12 @@
           <w:lang w:val="es-AR"/>
         </w:rPr>
         <w:t>Hago export hardware</w:t>
+      </w:r>
+      <w:r>
+        <w:rPr>
+          <w:lang w:val="es-AR"/>
+        </w:rPr>
+        <w:t xml:space="preserve"> (incluir el bitstream)</w:t>
       </w:r>
     </w:p>
     <w:p>
@@ -2984,7 +3014,19 @@
         <w:rPr>
           <w:lang w:val="es-AR"/>
         </w:rPr>
-        <w:t xml:space="preserve">Next ventana de la izquierda y seleccionar empty applicatio y </w:t>
+        <w:t>Next ventana de la izquierda y seleccionar empty applicatio</w:t>
+      </w:r>
+      <w:r>
+        <w:rPr>
+          <w:lang w:val="es-AR"/>
+        </w:rPr>
+        <w:t>n</w:t>
+      </w:r>
+      <w:r>
+        <w:rPr>
+          <w:lang w:val="es-AR"/>
+        </w:rPr>
+        <w:t xml:space="preserve"> y </w:t>
       </w:r>
       <w:r>
         <w:rPr>
@@ -3284,18 +3326,18 @@
           <w:lang w:val="es-AR"/>
         </w:rPr>
         <w:drawing>
-          <wp:inline distT="0" distB="0" distL="0" distR="0" wp14:anchorId="2435A9B1" wp14:editId="39BBC1FE">
-            <wp:extent cx="3991532" cy="3181794"/>
-            <wp:effectExtent l="0" t="0" r="9525" b="0"/>
-            <wp:docPr id="2134688368" name="Imagen 1"/>
-            <wp:cNvGraphicFramePr>
-              <a:graphicFrameLocks xmlns:a="http://schemas.openxmlformats.org/drawingml/2006/main" noChangeAspect="1"/>
-            </wp:cNvGraphicFramePr>
-            <a:graphic xmlns:a="http://schemas.openxmlformats.org/drawingml/2006/main">
-              <a:graphicData uri="http://schemas.openxmlformats.org/drawingml/2006/picture">
-                <pic:pic xmlns:pic="http://schemas.openxmlformats.org/drawingml/2006/picture">
-                  <pic:nvPicPr>
-                    <pic:cNvPr id="2134688368" name=""/>
+          <wp:inline distT="0" distB="0" distL="0" distR="0" wp14:anchorId="2057E567" wp14:editId="67085491">
+            <wp:extent cx="3772426" cy="3096057"/>
+            <wp:effectExtent l="0" t="0" r="0" b="9525"/>
+            <wp:docPr id="1631788889" name="Imagen 1"/>
+            <wp:cNvGraphicFramePr>
+              <a:graphicFrameLocks xmlns:a="http://schemas.openxmlformats.org/drawingml/2006/main" noChangeAspect="1"/>
+            </wp:cNvGraphicFramePr>
+            <a:graphic xmlns:a="http://schemas.openxmlformats.org/drawingml/2006/main">
+              <a:graphicData uri="http://schemas.openxmlformats.org/drawingml/2006/picture">
+                <pic:pic xmlns:pic="http://schemas.openxmlformats.org/drawingml/2006/picture">
+                  <pic:nvPicPr>
+                    <pic:cNvPr id="1631788889" name=""/>
                     <pic:cNvPicPr/>
                   </pic:nvPicPr>
                   <pic:blipFill>
@@ -3307,18 +3349,240 @@
                   <pic:spPr>
                     <a:xfrm>
                       <a:off x="0" y="0"/>
-                      <a:ext cx="3991532" cy="3181794"/>
-                    </a:xfrm>
-                    <a:prstGeom prst="rect">
-                      <a:avLst/>
-                    </a:prstGeom>
-                  </pic:spPr>
-                </pic:pic>
-              </a:graphicData>
-            </a:graphic>
-          </wp:inline>
-        </w:drawing>
-      </w:r>
+                      <a:ext cx="3772426" cy="3096057"/>
+                    </a:xfrm>
+                    <a:prstGeom prst="rect">
+                      <a:avLst/>
+                    </a:prstGeom>
+                  </pic:spPr>
+                </pic:pic>
+              </a:graphicData>
+            </a:graphic>
+          </wp:inline>
+        </w:drawing>
+      </w:r>
+    </w:p>
+    <w:p>
+      <w:pPr>
+        <w:rPr>
+          <w:lang w:val="es-AR"/>
+        </w:rPr>
+      </w:pPr>
+      <w:r>
+        <w:rPr>
+          <w:lang w:val="es-AR"/>
+        </w:rPr>
+        <w:t xml:space="preserve">Se adapta archivo pwm.c para que direcciones los registros del AXI basados en la info de los archivos .h del proyecto </w:t>
+      </w:r>
+    </w:p>
+    <w:p>
+      <w:r>
+        <w:rPr>
+          <w:b/>
+          <w:bCs/>
+        </w:rPr>
+        <w:t>#include</w:t>
+      </w:r>
+      <w:r>
+        <w:t xml:space="preserve"> "xparameters.h"</w:t>
+      </w:r>
+    </w:p>
+    <w:p>
+      <w:r>
+        <w:rPr>
+          <w:b/>
+          <w:bCs/>
+        </w:rPr>
+        <w:t>#include</w:t>
+      </w:r>
+      <w:r>
+        <w:t xml:space="preserve"> "xil_io.h"</w:t>
+      </w:r>
+    </w:p>
+    <w:p>
+      <w:r>
+        <w:rPr>
+          <w:b/>
+          <w:bCs/>
+        </w:rPr>
+        <w:t>#include</w:t>
+      </w:r>
+      <w:r>
+        <w:t xml:space="preserve"> "pwmModule_ip.h"</w:t>
+      </w:r>
+    </w:p>
+    <w:p>
+      <w:r>
+        <w:drawing>
+          <wp:inline distT="0" distB="0" distL="0" distR="0" wp14:anchorId="4A980658" wp14:editId="031AEE33">
+            <wp:extent cx="5400040" cy="2742565"/>
+            <wp:effectExtent l="0" t="0" r="0" b="635"/>
+            <wp:docPr id="152421425" name="Imagen 1"/>
+            <wp:cNvGraphicFramePr>
+              <a:graphicFrameLocks xmlns:a="http://schemas.openxmlformats.org/drawingml/2006/main" noChangeAspect="1"/>
+            </wp:cNvGraphicFramePr>
+            <a:graphic xmlns:a="http://schemas.openxmlformats.org/drawingml/2006/main">
+              <a:graphicData uri="http://schemas.openxmlformats.org/drawingml/2006/picture">
+                <pic:pic xmlns:pic="http://schemas.openxmlformats.org/drawingml/2006/picture">
+                  <pic:nvPicPr>
+                    <pic:cNvPr id="152421425" name=""/>
+                    <pic:cNvPicPr/>
+                  </pic:nvPicPr>
+                  <pic:blipFill>
+                    <a:blip r:embed="rId57"/>
+                    <a:stretch>
+                      <a:fillRect/>
+                    </a:stretch>
+                  </pic:blipFill>
+                  <pic:spPr>
+                    <a:xfrm>
+                      <a:off x="0" y="0"/>
+                      <a:ext cx="5400040" cy="2742565"/>
+                    </a:xfrm>
+                    <a:prstGeom prst="rect">
+                      <a:avLst/>
+                    </a:prstGeom>
+                  </pic:spPr>
+                </pic:pic>
+              </a:graphicData>
+            </a:graphic>
+          </wp:inline>
+        </w:drawing>
+      </w:r>
+    </w:p>
+    <w:p>
+      <w:r>
+        <w:t>Guardamos y recompila el proyecto</w:t>
+      </w:r>
+    </w:p>
+    <w:p>
+      <w:r>
+        <w:t>Programamos la placa FPGA</w:t>
+      </w:r>
+    </w:p>
+    <w:p>
+      <w:r>
+        <w:t xml:space="preserve">Sobre la carpeta pwm </w:t>
+      </w:r>
+      <w:r>
+        <w:sym w:font="Wingdings" w:char="F0E0"/>
+      </w:r>
+      <w:r>
+        <w:t xml:space="preserve"> click derecho </w:t>
+      </w:r>
+      <w:r>
+        <w:sym w:font="Wingdings" w:char="F0E0"/>
+      </w:r>
+      <w:r>
+        <w:t xml:space="preserve"> Run as </w:t>
+      </w:r>
+      <w:r>
+        <w:sym w:font="Wingdings" w:char="F0E0"/>
+      </w:r>
+      <w:r>
+        <w:t xml:space="preserve"> Launch on hardware (GBD)</w:t>
+      </w:r>
+    </w:p>
+    <w:p>
+      <w:pPr>
+        <w:jc w:val="center"/>
+      </w:pPr>
+      <w:r>
+        <w:lastRenderedPageBreak/>
+        <w:drawing>
+          <wp:inline distT="0" distB="0" distL="0" distR="0" wp14:anchorId="5E985177" wp14:editId="7A6FC994">
+            <wp:extent cx="3506400" cy="3405600"/>
+            <wp:effectExtent l="0" t="0" r="0" b="4445"/>
+            <wp:docPr id="837261664" name="Imagen 1"/>
+            <wp:cNvGraphicFramePr>
+              <a:graphicFrameLocks xmlns:a="http://schemas.openxmlformats.org/drawingml/2006/main" noChangeAspect="1"/>
+            </wp:cNvGraphicFramePr>
+            <a:graphic xmlns:a="http://schemas.openxmlformats.org/drawingml/2006/main">
+              <a:graphicData uri="http://schemas.openxmlformats.org/drawingml/2006/picture">
+                <pic:pic xmlns:pic="http://schemas.openxmlformats.org/drawingml/2006/picture">
+                  <pic:nvPicPr>
+                    <pic:cNvPr id="837261664" name=""/>
+                    <pic:cNvPicPr/>
+                  </pic:nvPicPr>
+                  <pic:blipFill>
+                    <a:blip r:embed="rId58"/>
+                    <a:stretch>
+                      <a:fillRect/>
+                    </a:stretch>
+                  </pic:blipFill>
+                  <pic:spPr>
+                    <a:xfrm>
+                      <a:off x="0" y="0"/>
+                      <a:ext cx="3506400" cy="3405600"/>
+                    </a:xfrm>
+                    <a:prstGeom prst="rect">
+                      <a:avLst/>
+                    </a:prstGeom>
+                  </pic:spPr>
+                </pic:pic>
+              </a:graphicData>
+            </a:graphic>
+          </wp:inline>
+        </w:drawing>
+      </w:r>
+    </w:p>
+    <w:p>
+      <w:pPr>
+        <w:jc w:val="center"/>
+      </w:pPr>
+      <w:r>
+        <w:drawing>
+          <wp:inline distT="0" distB="0" distL="0" distR="0" wp14:anchorId="71FFC661" wp14:editId="5B082443">
+            <wp:extent cx="5400040" cy="916940"/>
+            <wp:effectExtent l="0" t="0" r="0" b="0"/>
+            <wp:docPr id="1279011298" name="Imagen 1"/>
+            <wp:cNvGraphicFramePr>
+              <a:graphicFrameLocks xmlns:a="http://schemas.openxmlformats.org/drawingml/2006/main" noChangeAspect="1"/>
+            </wp:cNvGraphicFramePr>
+            <a:graphic xmlns:a="http://schemas.openxmlformats.org/drawingml/2006/main">
+              <a:graphicData uri="http://schemas.openxmlformats.org/drawingml/2006/picture">
+                <pic:pic xmlns:pic="http://schemas.openxmlformats.org/drawingml/2006/picture">
+                  <pic:nvPicPr>
+                    <pic:cNvPr id="1279011298" name=""/>
+                    <pic:cNvPicPr/>
+                  </pic:nvPicPr>
+                  <pic:blipFill>
+                    <a:blip r:embed="rId59"/>
+                    <a:stretch>
+                      <a:fillRect/>
+                    </a:stretch>
+                  </pic:blipFill>
+                  <pic:spPr>
+                    <a:xfrm>
+                      <a:off x="0" y="0"/>
+                      <a:ext cx="5400040" cy="916940"/>
+                    </a:xfrm>
+                    <a:prstGeom prst="rect">
+                      <a:avLst/>
+                    </a:prstGeom>
+                  </pic:spPr>
+                </pic:pic>
+              </a:graphicData>
+            </a:graphic>
+          </wp:inline>
+        </w:drawing>
+      </w:r>
+    </w:p>
+    <w:p>
+      <w:pPr>
+        <w:jc w:val="center"/>
+      </w:pPr>
+      <w:r>
+        <w:t>Corre el código sobre el proyecto</w:t>
+      </w:r>
+    </w:p>
+    <w:p>
+      <w:pPr>
+        <w:jc w:val="center"/>
+        <w:rPr>
+          <w:lang w:val="es-AR"/>
+        </w:rPr>
+      </w:pPr>
     </w:p>
     <w:p>
       <w:pPr>
@@ -3984,7 +4248,6 @@
   <w:style w:type="character" w:default="1" w:styleId="Fuentedeprrafopredeter">
     <w:name w:val="Default Paragraph Font"/>
     <w:uiPriority w:val="1"/>
-    <w:semiHidden/>
     <w:unhideWhenUsed/>
   </w:style>
   <w:style w:type="table" w:default="1" w:styleId="Tablanormal">

</xml_diff>

<commit_message>
Modifico el pwm en C y agrego info al archivo sistema pwmModule docx y el README
</commit_message>
<xml_diff>
--- a/Sistema pwmModule.docx
+++ b/Sistema pwmModule.docx
@@ -3574,6 +3574,98 @@
       </w:pPr>
       <w:r>
         <w:t>Corre el código sobre el proyecto</w:t>
+      </w:r>
+    </w:p>
+    <w:p>
+      <w:pPr>
+        <w:jc w:val="center"/>
+      </w:pPr>
+      <w:r>
+        <w:drawing>
+          <wp:inline distT="0" distB="0" distL="0" distR="0" wp14:anchorId="63E14EAA" wp14:editId="06954BF7">
+            <wp:extent cx="3322800" cy="2199600"/>
+            <wp:effectExtent l="0" t="0" r="0" b="0"/>
+            <wp:docPr id="976309073" name="Imagen 1"/>
+            <wp:cNvGraphicFramePr>
+              <a:graphicFrameLocks xmlns:a="http://schemas.openxmlformats.org/drawingml/2006/main" noChangeAspect="1"/>
+            </wp:cNvGraphicFramePr>
+            <a:graphic xmlns:a="http://schemas.openxmlformats.org/drawingml/2006/main">
+              <a:graphicData uri="http://schemas.openxmlformats.org/drawingml/2006/picture">
+                <pic:pic xmlns:pic="http://schemas.openxmlformats.org/drawingml/2006/picture">
+                  <pic:nvPicPr>
+                    <pic:cNvPr id="976309073" name=""/>
+                    <pic:cNvPicPr/>
+                  </pic:nvPicPr>
+                  <pic:blipFill>
+                    <a:blip r:embed="rId60"/>
+                    <a:stretch>
+                      <a:fillRect/>
+                    </a:stretch>
+                  </pic:blipFill>
+                  <pic:spPr>
+                    <a:xfrm>
+                      <a:off x="0" y="0"/>
+                      <a:ext cx="3322800" cy="2199600"/>
+                    </a:xfrm>
+                    <a:prstGeom prst="rect">
+                      <a:avLst/>
+                    </a:prstGeom>
+                  </pic:spPr>
+                </pic:pic>
+              </a:graphicData>
+            </a:graphic>
+          </wp:inline>
+        </w:drawing>
+      </w:r>
+    </w:p>
+    <w:p>
+      <w:pPr>
+        <w:jc w:val="center"/>
+      </w:pPr>
+      <w:r>
+        <w:t>Modificacion la pwm.c</w:t>
+      </w:r>
+    </w:p>
+    <w:p>
+      <w:pPr>
+        <w:jc w:val="center"/>
+      </w:pPr>
+      <w:r>
+        <w:drawing>
+          <wp:inline distT="0" distB="0" distL="0" distR="0" wp14:anchorId="49C2EDA6" wp14:editId="64395596">
+            <wp:extent cx="5400040" cy="867410"/>
+            <wp:effectExtent l="0" t="0" r="0" b="8890"/>
+            <wp:docPr id="1857891531" name="Imagen 1"/>
+            <wp:cNvGraphicFramePr>
+              <a:graphicFrameLocks xmlns:a="http://schemas.openxmlformats.org/drawingml/2006/main" noChangeAspect="1"/>
+            </wp:cNvGraphicFramePr>
+            <a:graphic xmlns:a="http://schemas.openxmlformats.org/drawingml/2006/main">
+              <a:graphicData uri="http://schemas.openxmlformats.org/drawingml/2006/picture">
+                <pic:pic xmlns:pic="http://schemas.openxmlformats.org/drawingml/2006/picture">
+                  <pic:nvPicPr>
+                    <pic:cNvPr id="1857891531" name=""/>
+                    <pic:cNvPicPr/>
+                  </pic:nvPicPr>
+                  <pic:blipFill>
+                    <a:blip r:embed="rId61"/>
+                    <a:stretch>
+                      <a:fillRect/>
+                    </a:stretch>
+                  </pic:blipFill>
+                  <pic:spPr>
+                    <a:xfrm>
+                      <a:off x="0" y="0"/>
+                      <a:ext cx="5400040" cy="867410"/>
+                    </a:xfrm>
+                    <a:prstGeom prst="rect">
+                      <a:avLst/>
+                    </a:prstGeom>
+                  </pic:spPr>
+                </pic:pic>
+              </a:graphicData>
+            </a:graphic>
+          </wp:inline>
+        </w:drawing>
       </w:r>
     </w:p>
     <w:p>

</xml_diff>

<commit_message>
Se rehizo el proyecto Sietema_pwmModule_ip y se modificó info en el README
</commit_message>
<xml_diff>
--- a/Sistema pwmModule.docx
+++ b/Sistema pwmModule.docx
@@ -12,8 +12,16 @@
         <w:rPr>
           <w:lang w:val="es-AR"/>
         </w:rPr>
-        <w:t>Sistema pwmModule_ip</w:t>
-      </w:r>
+        <w:t xml:space="preserve">Sistema </w:t>
+      </w:r>
+      <w:proofErr w:type="spellStart"/>
+      <w:r>
+        <w:rPr>
+          <w:lang w:val="es-AR"/>
+        </w:rPr>
+        <w:t>pwmModule_ip</w:t>
+      </w:r>
+      <w:proofErr w:type="spellEnd"/>
     </w:p>
     <w:p>
       <w:pPr>
@@ -24,6 +32,7 @@
       </w:pPr>
       <w:r>
         <w:rPr>
+          <w:noProof/>
           <w:lang w:val="es-AR"/>
         </w:rPr>
         <w:drawing>
@@ -72,6 +81,7 @@
       </w:pPr>
       <w:r>
         <w:rPr>
+          <w:noProof/>
           <w:lang w:val="es-AR"/>
         </w:rPr>
         <w:drawing>
@@ -120,6 +130,7 @@
       </w:pPr>
       <w:r>
         <w:rPr>
+          <w:noProof/>
           <w:lang w:val="es-AR"/>
         </w:rPr>
         <w:lastRenderedPageBreak/>
@@ -168,6 +179,7 @@
       </w:pPr>
       <w:r>
         <w:rPr>
+          <w:noProof/>
           <w:lang w:val="es-AR"/>
         </w:rPr>
         <w:drawing>
@@ -216,6 +228,7 @@
       </w:pPr>
       <w:r>
         <w:rPr>
+          <w:noProof/>
           <w:lang w:val="es-AR"/>
         </w:rPr>
         <w:drawing>
@@ -264,6 +277,7 @@
       </w:pPr>
       <w:r>
         <w:rPr>
+          <w:noProof/>
           <w:lang w:val="es-AR"/>
         </w:rPr>
         <w:lastRenderedPageBreak/>
@@ -314,24 +328,81 @@
         <w:rPr>
           <w:lang w:val="es-AR"/>
         </w:rPr>
-        <w:t>Una vez creado el wraper para mi modulo voy agregando los fuentes del contador, gen ena y reg uno a uno en el lugar que les corresponde en la jerarquía de archivos</w:t>
-      </w:r>
-    </w:p>
-    <w:p>
-      <w:pPr>
-        <w:rPr>
-          <w:lang w:val="es-AR"/>
-        </w:rPr>
-      </w:pPr>
-    </w:p>
-    <w:p>
-      <w:pPr>
-        <w:rPr>
-          <w:lang w:val="es-AR"/>
-        </w:rPr>
-      </w:pPr>
-      <w:r>
-        <w:rPr>
+        <w:t xml:space="preserve">Una vez creado el </w:t>
+      </w:r>
+      <w:proofErr w:type="spellStart"/>
+      <w:r>
+        <w:rPr>
+          <w:lang w:val="es-AR"/>
+        </w:rPr>
+        <w:t>wraper</w:t>
+      </w:r>
+      <w:proofErr w:type="spellEnd"/>
+      <w:r>
+        <w:rPr>
+          <w:lang w:val="es-AR"/>
+        </w:rPr>
+        <w:t xml:space="preserve"> para mi modulo voy agregando </w:t>
+      </w:r>
+      <w:proofErr w:type="gramStart"/>
+      <w:r>
+        <w:rPr>
+          <w:lang w:val="es-AR"/>
+        </w:rPr>
+        <w:t>los fuentes</w:t>
+      </w:r>
+      <w:proofErr w:type="gramEnd"/>
+      <w:r>
+        <w:rPr>
+          <w:lang w:val="es-AR"/>
+        </w:rPr>
+        <w:t xml:space="preserve"> del contador, gen </w:t>
+      </w:r>
+      <w:proofErr w:type="spellStart"/>
+      <w:r>
+        <w:rPr>
+          <w:lang w:val="es-AR"/>
+        </w:rPr>
+        <w:t>ena</w:t>
+      </w:r>
+      <w:proofErr w:type="spellEnd"/>
+      <w:r>
+        <w:rPr>
+          <w:lang w:val="es-AR"/>
+        </w:rPr>
+        <w:t xml:space="preserve"> y </w:t>
+      </w:r>
+      <w:proofErr w:type="spellStart"/>
+      <w:r>
+        <w:rPr>
+          <w:lang w:val="es-AR"/>
+        </w:rPr>
+        <w:t>reg</w:t>
+      </w:r>
+      <w:proofErr w:type="spellEnd"/>
+      <w:r>
+        <w:rPr>
+          <w:lang w:val="es-AR"/>
+        </w:rPr>
+        <w:t xml:space="preserve"> uno a uno en el lugar que les corresponde en la jerarquía de archivos</w:t>
+      </w:r>
+    </w:p>
+    <w:p>
+      <w:pPr>
+        <w:rPr>
+          <w:lang w:val="es-AR"/>
+        </w:rPr>
+      </w:pPr>
+    </w:p>
+    <w:p>
+      <w:pPr>
+        <w:rPr>
+          <w:lang w:val="es-AR"/>
+        </w:rPr>
+      </w:pPr>
+      <w:r>
+        <w:rPr>
+          <w:noProof/>
           <w:lang w:val="es-AR"/>
         </w:rPr>
         <w:drawing>
@@ -381,17 +452,40 @@
         <w:rPr>
           <w:lang w:val="es-AR"/>
         </w:rPr>
-        <w:t>Solapa Package IP – pwmModule_ip</w:t>
-      </w:r>
-    </w:p>
-    <w:p>
-      <w:pPr>
-        <w:rPr>
-          <w:lang w:val="es-AR"/>
-        </w:rPr>
-      </w:pPr>
-      <w:r>
-        <w:rPr>
+        <w:t xml:space="preserve">Solapa </w:t>
+      </w:r>
+      <w:proofErr w:type="spellStart"/>
+      <w:r>
+        <w:rPr>
+          <w:lang w:val="es-AR"/>
+        </w:rPr>
+        <w:t>Package</w:t>
+      </w:r>
+      <w:proofErr w:type="spellEnd"/>
+      <w:r>
+        <w:rPr>
+          <w:lang w:val="es-AR"/>
+        </w:rPr>
+        <w:t xml:space="preserve"> IP – </w:t>
+      </w:r>
+      <w:proofErr w:type="spellStart"/>
+      <w:r>
+        <w:rPr>
+          <w:lang w:val="es-AR"/>
+        </w:rPr>
+        <w:t>pwmModule_ip</w:t>
+      </w:r>
+      <w:proofErr w:type="spellEnd"/>
+    </w:p>
+    <w:p>
+      <w:pPr>
+        <w:rPr>
+          <w:lang w:val="es-AR"/>
+        </w:rPr>
+      </w:pPr>
+      <w:r>
+        <w:rPr>
+          <w:noProof/>
           <w:lang w:val="es-AR"/>
         </w:rPr>
         <w:drawing>
@@ -437,12 +531,14 @@
           <w:lang w:val="es-AR"/>
         </w:rPr>
       </w:pPr>
+      <w:proofErr w:type="spellStart"/>
       <w:r>
         <w:rPr>
           <w:lang w:val="es-AR"/>
         </w:rPr>
         <w:t>Identification</w:t>
       </w:r>
+      <w:proofErr w:type="spellEnd"/>
       <w:r>
         <w:rPr>
           <w:lang w:val="es-AR"/>
@@ -453,7 +549,21 @@
         <w:rPr>
           <w:lang w:val="es-AR"/>
         </w:rPr>
-        <w:t xml:space="preserve"> cambiamos Categoría en la que se encontrará nuestro modulo pwm </w:t>
+        <w:t xml:space="preserve"> cambiamos Categoría en la que se encontrará nuestro modulo </w:t>
+      </w:r>
+      <w:proofErr w:type="spellStart"/>
+      <w:r>
+        <w:rPr>
+          <w:lang w:val="es-AR"/>
+        </w:rPr>
+        <w:t>pwm</w:t>
+      </w:r>
+      <w:proofErr w:type="spellEnd"/>
+      <w:r>
+        <w:rPr>
+          <w:lang w:val="es-AR"/>
+        </w:rPr>
+        <w:t xml:space="preserve"> </w:t>
       </w:r>
       <w:r>
         <w:rPr>
@@ -465,17 +575,40 @@
         <w:rPr>
           <w:lang w:val="es-AR"/>
         </w:rPr>
-        <w:t xml:space="preserve"> Basic_Elements y sacamos la que tenía por defecto: AXI_Peripheral</w:t>
-      </w:r>
-    </w:p>
-    <w:p>
-      <w:pPr>
-        <w:rPr>
-          <w:lang w:val="es-AR"/>
-        </w:rPr>
-      </w:pPr>
-      <w:r>
-        <w:rPr>
+        <w:t xml:space="preserve"> </w:t>
+      </w:r>
+      <w:proofErr w:type="spellStart"/>
+      <w:r>
+        <w:rPr>
+          <w:lang w:val="es-AR"/>
+        </w:rPr>
+        <w:t>Basic_Elements</w:t>
+      </w:r>
+      <w:proofErr w:type="spellEnd"/>
+      <w:r>
+        <w:rPr>
+          <w:lang w:val="es-AR"/>
+        </w:rPr>
+        <w:t xml:space="preserve"> y sacamos la que tenía por defecto: </w:t>
+      </w:r>
+      <w:proofErr w:type="spellStart"/>
+      <w:r>
+        <w:rPr>
+          <w:lang w:val="es-AR"/>
+        </w:rPr>
+        <w:t>AXI_Peripheral</w:t>
+      </w:r>
+      <w:proofErr w:type="spellEnd"/>
+    </w:p>
+    <w:p>
+      <w:pPr>
+        <w:rPr>
+          <w:lang w:val="es-AR"/>
+        </w:rPr>
+      </w:pPr>
+      <w:r>
+        <w:rPr>
+          <w:noProof/>
           <w:lang w:val="es-AR"/>
         </w:rPr>
         <w:lastRenderedPageBreak/>
@@ -522,21 +655,30 @@
           <w:lang w:val="es-AR"/>
         </w:rPr>
       </w:pPr>
-      <w:r>
-        <w:rPr>
-          <w:lang w:val="es-AR"/>
-        </w:rPr>
-        <w:t>Compatibility (Configuramos compatibilidad muy importante para que después otro proyecto con nuestra placa lo pueda tomar)</w:t>
-      </w:r>
-    </w:p>
-    <w:p>
-      <w:pPr>
-        <w:rPr>
-          <w:lang w:val="es-AR"/>
-        </w:rPr>
-      </w:pPr>
-      <w:r>
-        <w:rPr>
+      <w:proofErr w:type="spellStart"/>
+      <w:r>
+        <w:rPr>
+          <w:lang w:val="es-AR"/>
+        </w:rPr>
+        <w:t>Compatibility</w:t>
+      </w:r>
+      <w:proofErr w:type="spellEnd"/>
+      <w:r>
+        <w:rPr>
+          <w:lang w:val="es-AR"/>
+        </w:rPr>
+        <w:t xml:space="preserve"> (Configuramos compatibilidad muy importante para que después otro proyecto con nuestra placa lo pueda tomar)</w:t>
+      </w:r>
+    </w:p>
+    <w:p>
+      <w:pPr>
+        <w:rPr>
+          <w:lang w:val="es-AR"/>
+        </w:rPr>
+      </w:pPr>
+      <w:r>
+        <w:rPr>
+          <w:noProof/>
           <w:lang w:val="es-AR"/>
         </w:rPr>
         <w:drawing>
@@ -586,7 +728,21 @@
         <w:rPr>
           <w:lang w:val="es-AR"/>
         </w:rPr>
-        <w:t>Establezco compatibilidad con zynq que incluye nuestra placa de desarrollo</w:t>
+        <w:t xml:space="preserve">Establezco compatibilidad con </w:t>
+      </w:r>
+      <w:proofErr w:type="spellStart"/>
+      <w:r>
+        <w:rPr>
+          <w:lang w:val="es-AR"/>
+        </w:rPr>
+        <w:t>zynq</w:t>
+      </w:r>
+      <w:proofErr w:type="spellEnd"/>
+      <w:r>
+        <w:rPr>
+          <w:lang w:val="es-AR"/>
+        </w:rPr>
+        <w:t xml:space="preserve"> que incluye nuestra placa de desarrollo</w:t>
       </w:r>
     </w:p>
     <w:p>
@@ -598,6 +754,7 @@
       </w:pPr>
       <w:r>
         <w:rPr>
+          <w:noProof/>
           <w:lang w:val="es-AR"/>
         </w:rPr>
         <w:drawing>
@@ -647,17 +804,32 @@
         <w:rPr>
           <w:lang w:val="es-AR"/>
         </w:rPr>
-        <w:t>File Group agrego los archivos VHDL que faltan incluir</w:t>
-      </w:r>
-    </w:p>
-    <w:p>
-      <w:pPr>
-        <w:rPr>
-          <w:lang w:val="es-AR"/>
-        </w:rPr>
-      </w:pPr>
-      <w:r>
-        <w:rPr>
+        <w:t xml:space="preserve">File </w:t>
+      </w:r>
+      <w:proofErr w:type="spellStart"/>
+      <w:r>
+        <w:rPr>
+          <w:lang w:val="es-AR"/>
+        </w:rPr>
+        <w:t>Group</w:t>
+      </w:r>
+      <w:proofErr w:type="spellEnd"/>
+      <w:r>
+        <w:rPr>
+          <w:lang w:val="es-AR"/>
+        </w:rPr>
+        <w:t xml:space="preserve"> agrego los archivos VHDL que faltan incluir</w:t>
+      </w:r>
+    </w:p>
+    <w:p>
+      <w:pPr>
+        <w:rPr>
+          <w:lang w:val="es-AR"/>
+        </w:rPr>
+      </w:pPr>
+      <w:r>
+        <w:rPr>
+          <w:noProof/>
           <w:lang w:val="es-AR"/>
         </w:rPr>
         <w:lastRenderedPageBreak/>
@@ -708,17 +880,32 @@
         <w:rPr>
           <w:lang w:val="es-AR"/>
         </w:rPr>
-        <w:t>Le doy a Merge para incluir los archivos que faltan</w:t>
-      </w:r>
-    </w:p>
-    <w:p>
-      <w:pPr>
-        <w:rPr>
-          <w:lang w:val="es-AR"/>
-        </w:rPr>
-      </w:pPr>
-      <w:r>
-        <w:rPr>
+        <w:t xml:space="preserve">Le doy a </w:t>
+      </w:r>
+      <w:proofErr w:type="spellStart"/>
+      <w:r>
+        <w:rPr>
+          <w:lang w:val="es-AR"/>
+        </w:rPr>
+        <w:t>Merge</w:t>
+      </w:r>
+      <w:proofErr w:type="spellEnd"/>
+      <w:r>
+        <w:rPr>
+          <w:lang w:val="es-AR"/>
+        </w:rPr>
+        <w:t xml:space="preserve"> para incluir los archivos que faltan</w:t>
+      </w:r>
+    </w:p>
+    <w:p>
+      <w:pPr>
+        <w:rPr>
+          <w:lang w:val="es-AR"/>
+        </w:rPr>
+      </w:pPr>
+      <w:r>
+        <w:rPr>
+          <w:noProof/>
           <w:lang w:val="es-AR"/>
         </w:rPr>
         <w:drawing>
@@ -764,21 +951,30 @@
           <w:lang w:val="es-AR"/>
         </w:rPr>
       </w:pPr>
-      <w:r>
-        <w:rPr>
-          <w:lang w:val="es-AR"/>
-        </w:rPr>
-        <w:t>Customitation GUI</w:t>
-      </w:r>
-    </w:p>
-    <w:p>
-      <w:pPr>
-        <w:rPr>
-          <w:lang w:val="es-AR"/>
-        </w:rPr>
-      </w:pPr>
-      <w:r>
-        <w:rPr>
+      <w:proofErr w:type="spellStart"/>
+      <w:r>
+        <w:rPr>
+          <w:lang w:val="es-AR"/>
+        </w:rPr>
+        <w:t>Customitation</w:t>
+      </w:r>
+      <w:proofErr w:type="spellEnd"/>
+      <w:r>
+        <w:rPr>
+          <w:lang w:val="es-AR"/>
+        </w:rPr>
+        <w:t xml:space="preserve"> GUI</w:t>
+      </w:r>
+    </w:p>
+    <w:p>
+      <w:pPr>
+        <w:rPr>
+          <w:lang w:val="es-AR"/>
+        </w:rPr>
+      </w:pPr>
+      <w:r>
+        <w:rPr>
+          <w:noProof/>
           <w:lang w:val="es-AR"/>
         </w:rPr>
         <w:drawing>
@@ -837,11 +1033,47 @@
           <w:lang w:val="es-AR"/>
         </w:rPr>
       </w:pPr>
-      <w:r>
-        <w:rPr>
-          <w:lang w:val="es-AR"/>
-        </w:rPr>
-        <w:t>Review and Package (veo aquí donde se cerará mi modulo)</w:t>
+      <w:proofErr w:type="spellStart"/>
+      <w:r>
+        <w:rPr>
+          <w:lang w:val="es-AR"/>
+        </w:rPr>
+        <w:t>Review</w:t>
+      </w:r>
+      <w:proofErr w:type="spellEnd"/>
+      <w:r>
+        <w:rPr>
+          <w:lang w:val="es-AR"/>
+        </w:rPr>
+        <w:t xml:space="preserve"> and </w:t>
+      </w:r>
+      <w:proofErr w:type="spellStart"/>
+      <w:r>
+        <w:rPr>
+          <w:lang w:val="es-AR"/>
+        </w:rPr>
+        <w:t>Package</w:t>
+      </w:r>
+      <w:proofErr w:type="spellEnd"/>
+      <w:r>
+        <w:rPr>
+          <w:lang w:val="es-AR"/>
+        </w:rPr>
+        <w:t xml:space="preserve"> (veo aquí donde se </w:t>
+      </w:r>
+      <w:proofErr w:type="spellStart"/>
+      <w:r>
+        <w:rPr>
+          <w:lang w:val="es-AR"/>
+        </w:rPr>
+        <w:t>cerará</w:t>
+      </w:r>
+      <w:proofErr w:type="spellEnd"/>
+      <w:r>
+        <w:rPr>
+          <w:lang w:val="es-AR"/>
+        </w:rPr>
+        <w:t xml:space="preserve"> mi modulo)</w:t>
       </w:r>
     </w:p>
     <w:p>
@@ -853,6 +1085,7 @@
       </w:pPr>
       <w:r>
         <w:rPr>
+          <w:noProof/>
           <w:lang w:val="es-AR"/>
         </w:rPr>
         <w:lastRenderedPageBreak/>
@@ -903,8 +1136,16 @@
         <w:rPr>
           <w:lang w:val="es-AR"/>
         </w:rPr>
-        <w:t>Antes de empaquetar nuestro modulo probamos si sintetiza en corriendo Run Synthesis</w:t>
-      </w:r>
+        <w:t xml:space="preserve">Antes de empaquetar nuestro modulo probamos si sintetiza en corriendo Run </w:t>
+      </w:r>
+      <w:proofErr w:type="spellStart"/>
+      <w:r>
+        <w:rPr>
+          <w:lang w:val="es-AR"/>
+        </w:rPr>
+        <w:t>Synthesis</w:t>
+      </w:r>
+      <w:proofErr w:type="spellEnd"/>
     </w:p>
     <w:p>
       <w:pPr>
@@ -927,6 +1168,7 @@
       </w:pPr>
       <w:r>
         <w:rPr>
+          <w:noProof/>
           <w:lang w:val="es-AR"/>
         </w:rPr>
         <w:drawing>
@@ -976,7 +1218,49 @@
         <w:rPr>
           <w:lang w:val="es-AR"/>
         </w:rPr>
-        <w:t>Los registros AXI por defecto tienen un ancho de 32 bits y mi modulo trabaja con 4 bits. Restringi los registros AXI a 4 bits para que sean coherentes con los que usa el modulo pwmModule y sintetizo sin errores esta vez.</w:t>
+        <w:t xml:space="preserve">Los registros AXI por defecto tienen un ancho de 32 bits y mi modulo trabaja con 4 bits. </w:t>
+      </w:r>
+      <w:proofErr w:type="spellStart"/>
+      <w:r>
+        <w:rPr>
+          <w:lang w:val="es-AR"/>
+        </w:rPr>
+        <w:t>Restringi</w:t>
+      </w:r>
+      <w:proofErr w:type="spellEnd"/>
+      <w:r>
+        <w:rPr>
+          <w:lang w:val="es-AR"/>
+        </w:rPr>
+        <w:t xml:space="preserve"> los registros AXI a 4 bits para que sean coherentes con los que usa el </w:t>
+      </w:r>
+      <w:proofErr w:type="spellStart"/>
+      <w:r>
+        <w:rPr>
+          <w:lang w:val="es-AR"/>
+        </w:rPr>
+        <w:t>modulo</w:t>
+      </w:r>
+      <w:proofErr w:type="spellEnd"/>
+      <w:r>
+        <w:rPr>
+          <w:lang w:val="es-AR"/>
+        </w:rPr>
+        <w:t xml:space="preserve"> </w:t>
+      </w:r>
+      <w:proofErr w:type="spellStart"/>
+      <w:r>
+        <w:rPr>
+          <w:lang w:val="es-AR"/>
+        </w:rPr>
+        <w:t>pwmModule</w:t>
+      </w:r>
+      <w:proofErr w:type="spellEnd"/>
+      <w:r>
+        <w:rPr>
+          <w:lang w:val="es-AR"/>
+        </w:rPr>
+        <w:t xml:space="preserve"> y sintetizo sin errores esta vez.</w:t>
       </w:r>
     </w:p>
     <w:p>
@@ -988,6 +1272,7 @@
       </w:pPr>
       <w:r>
         <w:rPr>
+          <w:noProof/>
           <w:lang w:val="es-AR"/>
         </w:rPr>
         <w:lastRenderedPageBreak/>
@@ -1039,8 +1324,58 @@
         <w:rPr>
           <w:lang w:val="es-AR"/>
         </w:rPr>
-        <w:t>Como modifique mi archivo de entidad superior como se indica arriba, vuelvo a actualizar los archivos del ip cord haciendo Merge en File Groups</w:t>
-      </w:r>
+        <w:t xml:space="preserve">Como modifique mi archivo de entidad superior como se indica arriba, vuelvo a actualizar los archivos del </w:t>
+      </w:r>
+      <w:proofErr w:type="spellStart"/>
+      <w:r>
+        <w:rPr>
+          <w:lang w:val="es-AR"/>
+        </w:rPr>
+        <w:t>ip</w:t>
+      </w:r>
+      <w:proofErr w:type="spellEnd"/>
+      <w:r>
+        <w:rPr>
+          <w:lang w:val="es-AR"/>
+        </w:rPr>
+        <w:t xml:space="preserve"> </w:t>
+      </w:r>
+      <w:proofErr w:type="spellStart"/>
+      <w:r>
+        <w:rPr>
+          <w:lang w:val="es-AR"/>
+        </w:rPr>
+        <w:t>cord</w:t>
+      </w:r>
+      <w:proofErr w:type="spellEnd"/>
+      <w:r>
+        <w:rPr>
+          <w:lang w:val="es-AR"/>
+        </w:rPr>
+        <w:t xml:space="preserve"> haciendo </w:t>
+      </w:r>
+      <w:proofErr w:type="spellStart"/>
+      <w:r>
+        <w:rPr>
+          <w:lang w:val="es-AR"/>
+        </w:rPr>
+        <w:t>Merge</w:t>
+      </w:r>
+      <w:proofErr w:type="spellEnd"/>
+      <w:r>
+        <w:rPr>
+          <w:lang w:val="es-AR"/>
+        </w:rPr>
+        <w:t xml:space="preserve"> en File </w:t>
+      </w:r>
+      <w:proofErr w:type="spellStart"/>
+      <w:r>
+        <w:rPr>
+          <w:lang w:val="es-AR"/>
+        </w:rPr>
+        <w:t>Groups</w:t>
+      </w:r>
+      <w:proofErr w:type="spellEnd"/>
     </w:p>
     <w:p>
       <w:pPr>
@@ -1051,6 +1386,7 @@
       </w:pPr>
       <w:r>
         <w:rPr>
+          <w:noProof/>
           <w:lang w:val="es-AR"/>
         </w:rPr>
         <w:drawing>
@@ -1101,7 +1437,21 @@
         <w:rPr>
           <w:lang w:val="es-AR"/>
         </w:rPr>
-        <w:t>Luego de Merge queda todo ok con los archivos VHDL</w:t>
+        <w:t xml:space="preserve">Luego de </w:t>
+      </w:r>
+      <w:proofErr w:type="spellStart"/>
+      <w:r>
+        <w:rPr>
+          <w:lang w:val="es-AR"/>
+        </w:rPr>
+        <w:t>Merge</w:t>
+      </w:r>
+      <w:proofErr w:type="spellEnd"/>
+      <w:r>
+        <w:rPr>
+          <w:lang w:val="es-AR"/>
+        </w:rPr>
+        <w:t xml:space="preserve"> queda todo ok con los archivos VHDL</w:t>
       </w:r>
     </w:p>
     <w:p>
@@ -1113,6 +1463,7 @@
       </w:pPr>
       <w:r>
         <w:rPr>
+          <w:noProof/>
           <w:lang w:val="es-AR"/>
         </w:rPr>
         <w:drawing>
@@ -1170,7 +1521,35 @@
         <w:rPr>
           <w:lang w:val="es-AR"/>
         </w:rPr>
-        <w:t xml:space="preserve">Ahora empaqueto mi ip cord </w:t>
+        <w:t xml:space="preserve">Ahora empaqueto mi </w:t>
+      </w:r>
+      <w:proofErr w:type="spellStart"/>
+      <w:r>
+        <w:rPr>
+          <w:lang w:val="es-AR"/>
+        </w:rPr>
+        <w:t>ip</w:t>
+      </w:r>
+      <w:proofErr w:type="spellEnd"/>
+      <w:r>
+        <w:rPr>
+          <w:lang w:val="es-AR"/>
+        </w:rPr>
+        <w:t xml:space="preserve"> </w:t>
+      </w:r>
+      <w:proofErr w:type="spellStart"/>
+      <w:r>
+        <w:rPr>
+          <w:lang w:val="es-AR"/>
+        </w:rPr>
+        <w:t>cord</w:t>
+      </w:r>
+      <w:proofErr w:type="spellEnd"/>
+      <w:r>
+        <w:rPr>
+          <w:lang w:val="es-AR"/>
+        </w:rPr>
+        <w:t xml:space="preserve"> </w:t>
       </w:r>
       <w:r>
         <w:rPr>
@@ -1182,8 +1561,30 @@
         <w:rPr>
           <w:lang w:val="es-AR"/>
         </w:rPr>
-        <w:t xml:space="preserve"> Review and Packaging</w:t>
-      </w:r>
+        <w:t xml:space="preserve"> </w:t>
+      </w:r>
+      <w:proofErr w:type="spellStart"/>
+      <w:r>
+        <w:rPr>
+          <w:lang w:val="es-AR"/>
+        </w:rPr>
+        <w:t>Review</w:t>
+      </w:r>
+      <w:proofErr w:type="spellEnd"/>
+      <w:r>
+        <w:rPr>
+          <w:lang w:val="es-AR"/>
+        </w:rPr>
+        <w:t xml:space="preserve"> and </w:t>
+      </w:r>
+      <w:proofErr w:type="spellStart"/>
+      <w:r>
+        <w:rPr>
+          <w:lang w:val="es-AR"/>
+        </w:rPr>
+        <w:t>Packaging</w:t>
+      </w:r>
+      <w:proofErr w:type="spellEnd"/>
     </w:p>
     <w:p>
       <w:pPr>
@@ -1194,6 +1595,7 @@
       </w:pPr>
       <w:r>
         <w:rPr>
+          <w:noProof/>
           <w:lang w:val="es-AR"/>
         </w:rPr>
         <w:lastRenderedPageBreak/>
@@ -1245,7 +1647,21 @@
         <w:rPr>
           <w:lang w:val="es-AR"/>
         </w:rPr>
-        <w:t>Re-Packaging IP</w:t>
+        <w:t>Re-</w:t>
+      </w:r>
+      <w:proofErr w:type="spellStart"/>
+      <w:r>
+        <w:rPr>
+          <w:lang w:val="es-AR"/>
+        </w:rPr>
+        <w:t>Packaging</w:t>
+      </w:r>
+      <w:proofErr w:type="spellEnd"/>
+      <w:r>
+        <w:rPr>
+          <w:lang w:val="es-AR"/>
+        </w:rPr>
+        <w:t xml:space="preserve"> IP</w:t>
       </w:r>
     </w:p>
     <w:p>
@@ -1257,6 +1673,7 @@
       </w:pPr>
       <w:r>
         <w:rPr>
+          <w:noProof/>
           <w:lang w:val="es-AR"/>
         </w:rPr>
         <w:drawing>
@@ -1307,7 +1724,49 @@
         <w:rPr>
           <w:lang w:val="es-AR"/>
         </w:rPr>
-        <w:t>Listo, fue creado mi ip cord “pwmModule_ip”</w:t>
+        <w:t xml:space="preserve">Listo, fue creado mi </w:t>
+      </w:r>
+      <w:proofErr w:type="spellStart"/>
+      <w:r>
+        <w:rPr>
+          <w:lang w:val="es-AR"/>
+        </w:rPr>
+        <w:t>ip</w:t>
+      </w:r>
+      <w:proofErr w:type="spellEnd"/>
+      <w:r>
+        <w:rPr>
+          <w:lang w:val="es-AR"/>
+        </w:rPr>
+        <w:t xml:space="preserve"> </w:t>
+      </w:r>
+      <w:proofErr w:type="spellStart"/>
+      <w:r>
+        <w:rPr>
+          <w:lang w:val="es-AR"/>
+        </w:rPr>
+        <w:t>cord</w:t>
+      </w:r>
+      <w:proofErr w:type="spellEnd"/>
+      <w:r>
+        <w:rPr>
+          <w:lang w:val="es-AR"/>
+        </w:rPr>
+        <w:t xml:space="preserve"> “</w:t>
+      </w:r>
+      <w:proofErr w:type="spellStart"/>
+      <w:r>
+        <w:rPr>
+          <w:lang w:val="es-AR"/>
+        </w:rPr>
+        <w:t>pwmModule_ip</w:t>
+      </w:r>
+      <w:proofErr w:type="spellEnd"/>
+      <w:r>
+        <w:rPr>
+          <w:lang w:val="es-AR"/>
+        </w:rPr>
+        <w:t>”</w:t>
       </w:r>
     </w:p>
     <w:p>
@@ -1342,20 +1801,44 @@
           <w:bCs/>
           <w:lang w:val="es-AR"/>
         </w:rPr>
-        <w:t>Creando mi proyecto sistema_pwmModule</w:t>
-      </w:r>
-    </w:p>
-    <w:p>
-      <w:pPr>
-        <w:rPr>
-          <w:lang w:val="es-AR"/>
-        </w:rPr>
-      </w:pPr>
-      <w:r>
-        <w:rPr>
-          <w:lang w:val="es-AR"/>
-        </w:rPr>
-        <w:t>Creo nuevo proyecto y le doy nombre, luego le digo a vivado donde crara el proyecto:</w:t>
+        <w:t xml:space="preserve">Creando mi proyecto </w:t>
+      </w:r>
+      <w:proofErr w:type="spellStart"/>
+      <w:r>
+        <w:rPr>
+          <w:b/>
+          <w:bCs/>
+          <w:lang w:val="es-AR"/>
+        </w:rPr>
+        <w:t>sistema_pwmModule</w:t>
+      </w:r>
+      <w:proofErr w:type="spellEnd"/>
+    </w:p>
+    <w:p>
+      <w:pPr>
+        <w:rPr>
+          <w:lang w:val="es-AR"/>
+        </w:rPr>
+      </w:pPr>
+      <w:r>
+        <w:rPr>
+          <w:lang w:val="es-AR"/>
+        </w:rPr>
+        <w:t xml:space="preserve">Creo nuevo proyecto y le doy nombre, luego le digo a vivado donde </w:t>
+      </w:r>
+      <w:proofErr w:type="spellStart"/>
+      <w:r>
+        <w:rPr>
+          <w:lang w:val="es-AR"/>
+        </w:rPr>
+        <w:t>crara</w:t>
+      </w:r>
+      <w:proofErr w:type="spellEnd"/>
+      <w:r>
+        <w:rPr>
+          <w:lang w:val="es-AR"/>
+        </w:rPr>
+        <w:t xml:space="preserve"> el proyecto:</w:t>
       </w:r>
     </w:p>
     <w:p>
@@ -1367,6 +1850,7 @@
       </w:pPr>
       <w:r>
         <w:rPr>
+          <w:noProof/>
           <w:lang w:val="es-AR"/>
         </w:rPr>
         <w:drawing>
@@ -1415,6 +1899,7 @@
       </w:pPr>
       <w:r>
         <w:rPr>
+          <w:noProof/>
           <w:lang w:val="es-AR"/>
         </w:rPr>
         <w:lastRenderedPageBreak/>
@@ -1464,6 +1949,7 @@
       </w:pPr>
       <w:r>
         <w:rPr>
+          <w:noProof/>
           <w:lang w:val="es-AR"/>
         </w:rPr>
         <w:drawing>
@@ -1512,6 +1998,7 @@
       </w:pPr>
       <w:r>
         <w:rPr>
+          <w:noProof/>
           <w:lang w:val="es-AR"/>
         </w:rPr>
         <w:lastRenderedPageBreak/>
@@ -1563,7 +2050,35 @@
         <w:rPr>
           <w:lang w:val="es-AR"/>
         </w:rPr>
-        <w:t>Le indico a Vivado donde encontrar el repositorio con los ip cords personalizados</w:t>
+        <w:t xml:space="preserve">Le indico a Vivado donde encontrar el repositorio con los </w:t>
+      </w:r>
+      <w:proofErr w:type="spellStart"/>
+      <w:r>
+        <w:rPr>
+          <w:lang w:val="es-AR"/>
+        </w:rPr>
+        <w:t>ip</w:t>
+      </w:r>
+      <w:proofErr w:type="spellEnd"/>
+      <w:r>
+        <w:rPr>
+          <w:lang w:val="es-AR"/>
+        </w:rPr>
+        <w:t xml:space="preserve"> </w:t>
+      </w:r>
+      <w:proofErr w:type="spellStart"/>
+      <w:r>
+        <w:rPr>
+          <w:lang w:val="es-AR"/>
+        </w:rPr>
+        <w:t>cords</w:t>
+      </w:r>
+      <w:proofErr w:type="spellEnd"/>
+      <w:r>
+        <w:rPr>
+          <w:lang w:val="es-AR"/>
+        </w:rPr>
+        <w:t xml:space="preserve"> personalizados</w:t>
       </w:r>
     </w:p>
     <w:p>
@@ -1575,6 +2090,7 @@
       </w:pPr>
       <w:r>
         <w:rPr>
+          <w:noProof/>
           <w:lang w:val="es-AR"/>
         </w:rPr>
         <w:drawing>
@@ -1623,6 +2139,7 @@
       </w:pPr>
       <w:r>
         <w:rPr>
+          <w:noProof/>
           <w:lang w:val="es-AR"/>
         </w:rPr>
         <w:lastRenderedPageBreak/>
@@ -1672,6 +2189,7 @@
       </w:pPr>
       <w:r>
         <w:rPr>
+          <w:noProof/>
           <w:lang w:val="es-AR"/>
         </w:rPr>
         <w:drawing>
@@ -1720,6 +2238,7 @@
       </w:pPr>
       <w:r>
         <w:rPr>
+          <w:noProof/>
           <w:lang w:val="es-AR"/>
         </w:rPr>
         <w:lastRenderedPageBreak/>
@@ -1767,11 +2286,19 @@
           <w:lang w:val="es-AR"/>
         </w:rPr>
       </w:pPr>
-      <w:r>
-        <w:rPr>
-          <w:lang w:val="es-AR"/>
-        </w:rPr>
-        <w:t>Apply y luego Ok</w:t>
+      <w:proofErr w:type="spellStart"/>
+      <w:r>
+        <w:rPr>
+          <w:lang w:val="es-AR"/>
+        </w:rPr>
+        <w:t>Apply</w:t>
+      </w:r>
+      <w:proofErr w:type="spellEnd"/>
+      <w:r>
+        <w:rPr>
+          <w:lang w:val="es-AR"/>
+        </w:rPr>
+        <w:t xml:space="preserve"> y luego Ok</w:t>
       </w:r>
     </w:p>
     <w:p>
@@ -1797,7 +2324,43 @@
           <w:bCs/>
           <w:lang w:val="es-AR"/>
         </w:rPr>
-        <w:t>Ahora incluyo mi ip cord personalizado al proyecto</w:t>
+        <w:t xml:space="preserve">Ahora incluyo mi </w:t>
+      </w:r>
+      <w:proofErr w:type="spellStart"/>
+      <w:r>
+        <w:rPr>
+          <w:b/>
+          <w:bCs/>
+          <w:lang w:val="es-AR"/>
+        </w:rPr>
+        <w:t>ip</w:t>
+      </w:r>
+      <w:proofErr w:type="spellEnd"/>
+      <w:r>
+        <w:rPr>
+          <w:b/>
+          <w:bCs/>
+          <w:lang w:val="es-AR"/>
+        </w:rPr>
+        <w:t xml:space="preserve"> </w:t>
+      </w:r>
+      <w:proofErr w:type="spellStart"/>
+      <w:r>
+        <w:rPr>
+          <w:b/>
+          <w:bCs/>
+          <w:lang w:val="es-AR"/>
+        </w:rPr>
+        <w:t>cord</w:t>
+      </w:r>
+      <w:proofErr w:type="spellEnd"/>
+      <w:r>
+        <w:rPr>
+          <w:b/>
+          <w:bCs/>
+          <w:lang w:val="es-AR"/>
+        </w:rPr>
+        <w:t xml:space="preserve"> personalizado al proyecto</w:t>
       </w:r>
     </w:p>
     <w:p>
@@ -1809,6 +2372,7 @@
       </w:pPr>
       <w:r>
         <w:rPr>
+          <w:noProof/>
           <w:lang w:val="es-AR"/>
         </w:rPr>
         <w:drawing>
@@ -1857,6 +2421,7 @@
       </w:pPr>
       <w:r>
         <w:rPr>
+          <w:noProof/>
           <w:lang w:val="es-AR"/>
         </w:rPr>
         <w:drawing>
@@ -1903,12 +2468,28 @@
           <w:lang w:val="es-AR"/>
         </w:rPr>
       </w:pPr>
-      <w:r>
-        <w:rPr>
-          <w:lang w:val="es-AR"/>
-        </w:rPr>
-        <w:t>Create Block Design</w:t>
-      </w:r>
+      <w:proofErr w:type="spellStart"/>
+      <w:r>
+        <w:rPr>
+          <w:lang w:val="es-AR"/>
+        </w:rPr>
+        <w:t>Create</w:t>
+      </w:r>
+      <w:proofErr w:type="spellEnd"/>
+      <w:r>
+        <w:rPr>
+          <w:lang w:val="es-AR"/>
+        </w:rPr>
+        <w:t xml:space="preserve"> Block </w:t>
+      </w:r>
+      <w:proofErr w:type="spellStart"/>
+      <w:r>
+        <w:rPr>
+          <w:lang w:val="es-AR"/>
+        </w:rPr>
+        <w:t>Design</w:t>
+      </w:r>
+      <w:proofErr w:type="spellEnd"/>
     </w:p>
     <w:p>
       <w:pPr>
@@ -1919,6 +2500,7 @@
       </w:pPr>
       <w:r>
         <w:rPr>
+          <w:noProof/>
           <w:lang w:val="es-AR"/>
         </w:rPr>
         <w:lastRenderedPageBreak/>
@@ -1968,6 +2550,7 @@
       </w:pPr>
       <w:r>
         <w:rPr>
+          <w:noProof/>
           <w:lang w:val="es-AR"/>
         </w:rPr>
         <w:drawing>
@@ -2032,7 +2615,35 @@
         <w:rPr>
           <w:lang w:val="es-AR"/>
         </w:rPr>
-        <w:t>” para agregar ip cord y lo busco en el listado</w:t>
+        <w:t xml:space="preserve">” para agregar </w:t>
+      </w:r>
+      <w:proofErr w:type="spellStart"/>
+      <w:r>
+        <w:rPr>
+          <w:lang w:val="es-AR"/>
+        </w:rPr>
+        <w:t>ip</w:t>
+      </w:r>
+      <w:proofErr w:type="spellEnd"/>
+      <w:r>
+        <w:rPr>
+          <w:lang w:val="es-AR"/>
+        </w:rPr>
+        <w:t xml:space="preserve"> </w:t>
+      </w:r>
+      <w:proofErr w:type="spellStart"/>
+      <w:r>
+        <w:rPr>
+          <w:lang w:val="es-AR"/>
+        </w:rPr>
+        <w:t>cord</w:t>
+      </w:r>
+      <w:proofErr w:type="spellEnd"/>
+      <w:r>
+        <w:rPr>
+          <w:lang w:val="es-AR"/>
+        </w:rPr>
+        <w:t xml:space="preserve"> y lo busco en el listado</w:t>
       </w:r>
     </w:p>
     <w:p>
@@ -2044,6 +2655,7 @@
       </w:pPr>
       <w:r>
         <w:rPr>
+          <w:noProof/>
           <w:lang w:val="es-AR"/>
         </w:rPr>
         <w:drawing>
@@ -2090,12 +2702,14 @@
           <w:lang w:val="es-AR"/>
         </w:rPr>
       </w:pPr>
+      <w:proofErr w:type="spellStart"/>
       <w:r>
         <w:rPr>
           <w:lang w:val="es-AR"/>
         </w:rPr>
         <w:t>Enter</w:t>
       </w:r>
+      <w:proofErr w:type="spellEnd"/>
     </w:p>
     <w:p>
       <w:pPr>
@@ -2106,6 +2720,7 @@
       </w:pPr>
       <w:r>
         <w:rPr>
+          <w:noProof/>
           <w:lang w:val="es-AR"/>
         </w:rPr>
         <w:drawing>
@@ -2156,7 +2771,49 @@
         <w:rPr>
           <w:lang w:val="es-AR"/>
         </w:rPr>
-        <w:t>Agrego el ip cord del micro “zynq”</w:t>
+        <w:t xml:space="preserve">Agrego el </w:t>
+      </w:r>
+      <w:proofErr w:type="spellStart"/>
+      <w:r>
+        <w:rPr>
+          <w:lang w:val="es-AR"/>
+        </w:rPr>
+        <w:t>ip</w:t>
+      </w:r>
+      <w:proofErr w:type="spellEnd"/>
+      <w:r>
+        <w:rPr>
+          <w:lang w:val="es-AR"/>
+        </w:rPr>
+        <w:t xml:space="preserve"> </w:t>
+      </w:r>
+      <w:proofErr w:type="spellStart"/>
+      <w:r>
+        <w:rPr>
+          <w:lang w:val="es-AR"/>
+        </w:rPr>
+        <w:t>cord</w:t>
+      </w:r>
+      <w:proofErr w:type="spellEnd"/>
+      <w:r>
+        <w:rPr>
+          <w:lang w:val="es-AR"/>
+        </w:rPr>
+        <w:t xml:space="preserve"> del micro “</w:t>
+      </w:r>
+      <w:proofErr w:type="spellStart"/>
+      <w:r>
+        <w:rPr>
+          <w:lang w:val="es-AR"/>
+        </w:rPr>
+        <w:t>zynq</w:t>
+      </w:r>
+      <w:proofErr w:type="spellEnd"/>
+      <w:r>
+        <w:rPr>
+          <w:lang w:val="es-AR"/>
+        </w:rPr>
+        <w:t>”</w:t>
       </w:r>
     </w:p>
     <w:p>
@@ -2168,6 +2825,7 @@
       </w:pPr>
       <w:r>
         <w:rPr>
+          <w:noProof/>
           <w:lang w:val="es-AR"/>
         </w:rPr>
         <w:lastRenderedPageBreak/>
@@ -2236,6 +2894,7 @@
       </w:pPr>
       <w:r>
         <w:rPr>
+          <w:noProof/>
           <w:lang w:val="es-AR"/>
         </w:rPr>
         <w:drawing>
@@ -2293,17 +2952,60 @@
         <w:rPr>
           <w:lang w:val="es-AR"/>
         </w:rPr>
-        <w:t>Le damos a “Run Block Automation” y luego a “Run connection automation”</w:t>
-      </w:r>
-    </w:p>
-    <w:p>
-      <w:pPr>
-        <w:rPr>
-          <w:lang w:val="es-AR"/>
-        </w:rPr>
-      </w:pPr>
-      <w:r>
-        <w:rPr>
+        <w:t xml:space="preserve">Le damos a “Run Block </w:t>
+      </w:r>
+      <w:proofErr w:type="spellStart"/>
+      <w:r>
+        <w:rPr>
+          <w:lang w:val="es-AR"/>
+        </w:rPr>
+        <w:t>Automation</w:t>
+      </w:r>
+      <w:proofErr w:type="spellEnd"/>
+      <w:r>
+        <w:rPr>
+          <w:lang w:val="es-AR"/>
+        </w:rPr>
+        <w:t xml:space="preserve">” y luego a “Run </w:t>
+      </w:r>
+      <w:proofErr w:type="spellStart"/>
+      <w:r>
+        <w:rPr>
+          <w:lang w:val="es-AR"/>
+        </w:rPr>
+        <w:t>connection</w:t>
+      </w:r>
+      <w:proofErr w:type="spellEnd"/>
+      <w:r>
+        <w:rPr>
+          <w:lang w:val="es-AR"/>
+        </w:rPr>
+        <w:t xml:space="preserve"> </w:t>
+      </w:r>
+      <w:proofErr w:type="spellStart"/>
+      <w:r>
+        <w:rPr>
+          <w:lang w:val="es-AR"/>
+        </w:rPr>
+        <w:t>automation</w:t>
+      </w:r>
+      <w:proofErr w:type="spellEnd"/>
+      <w:r>
+        <w:rPr>
+          <w:lang w:val="es-AR"/>
+        </w:rPr>
+        <w:t>”</w:t>
+      </w:r>
+    </w:p>
+    <w:p>
+      <w:pPr>
+        <w:rPr>
+          <w:lang w:val="es-AR"/>
+        </w:rPr>
+      </w:pPr>
+      <w:r>
+        <w:rPr>
+          <w:noProof/>
           <w:lang w:val="es-AR"/>
         </w:rPr>
         <w:drawing>
@@ -2342,21 +3044,24 @@
           </wp:inline>
         </w:drawing>
       </w:r>
+      <w:proofErr w:type="spellStart"/>
       <w:r>
         <w:rPr>
           <w:lang w:val="es-AR"/>
         </w:rPr>
         <w:t>Regenremamos</w:t>
       </w:r>
-    </w:p>
-    <w:p>
-      <w:pPr>
-        <w:rPr>
-          <w:lang w:val="es-AR"/>
-        </w:rPr>
-      </w:pPr>
-      <w:r>
-        <w:rPr>
+      <w:proofErr w:type="spellEnd"/>
+    </w:p>
+    <w:p>
+      <w:pPr>
+        <w:rPr>
+          <w:lang w:val="es-AR"/>
+        </w:rPr>
+      </w:pPr>
+      <w:r>
+        <w:rPr>
+          <w:noProof/>
           <w:lang w:val="es-AR"/>
         </w:rPr>
         <w:lastRenderedPageBreak/>
@@ -2418,6 +3123,7 @@
       </w:pPr>
       <w:r>
         <w:rPr>
+          <w:noProof/>
           <w:lang w:val="es-AR"/>
         </w:rPr>
         <w:drawing>
@@ -2465,6 +3171,7 @@
       </w:pPr>
       <w:r>
         <w:rPr>
+          <w:noProof/>
           <w:lang w:val="es-AR"/>
         </w:rPr>
         <w:lastRenderedPageBreak/>
@@ -2513,6 +3220,7 @@
       </w:pPr>
       <w:r>
         <w:rPr>
+          <w:noProof/>
           <w:lang w:val="es-AR"/>
         </w:rPr>
         <w:drawing>
@@ -2560,6 +3268,7 @@
       </w:pPr>
       <w:r>
         <w:rPr>
+          <w:noProof/>
           <w:lang w:val="es-AR"/>
         </w:rPr>
         <w:lastRenderedPageBreak/>
@@ -2609,6 +3318,7 @@
       </w:pPr>
       <w:r>
         <w:rPr>
+          <w:noProof/>
           <w:lang w:val="es-AR"/>
         </w:rPr>
         <w:drawing>
@@ -2657,6 +3367,7 @@
       </w:pPr>
       <w:r>
         <w:rPr>
+          <w:noProof/>
           <w:lang w:val="es-AR"/>
         </w:rPr>
         <w:drawing>
@@ -2706,7 +3417,35 @@
         <w:rPr>
           <w:lang w:val="es-AR"/>
         </w:rPr>
-        <w:t>Me da error al crear el wrapper, relacionado con el ILA así que elimino el ILA del proyecto y repito los pasos de creación del wrapper y me da ok</w:t>
+        <w:t xml:space="preserve">Me da error al crear el </w:t>
+      </w:r>
+      <w:proofErr w:type="spellStart"/>
+      <w:r>
+        <w:rPr>
+          <w:lang w:val="es-AR"/>
+        </w:rPr>
+        <w:t>wrapper</w:t>
+      </w:r>
+      <w:proofErr w:type="spellEnd"/>
+      <w:r>
+        <w:rPr>
+          <w:lang w:val="es-AR"/>
+        </w:rPr>
+        <w:t xml:space="preserve">, relacionado con el ILA así que elimino el ILA del proyecto y repito los pasos de creación del </w:t>
+      </w:r>
+      <w:proofErr w:type="spellStart"/>
+      <w:r>
+        <w:rPr>
+          <w:lang w:val="es-AR"/>
+        </w:rPr>
+        <w:t>wrapper</w:t>
+      </w:r>
+      <w:proofErr w:type="spellEnd"/>
+      <w:r>
+        <w:rPr>
+          <w:lang w:val="es-AR"/>
+        </w:rPr>
+        <w:t xml:space="preserve"> y me da ok</w:t>
       </w:r>
     </w:p>
     <w:p>
@@ -2718,6 +3457,7 @@
       </w:pPr>
       <w:r>
         <w:rPr>
+          <w:noProof/>
           <w:lang w:val="es-AR"/>
         </w:rPr>
         <w:lastRenderedPageBreak/>
@@ -2788,7 +3528,35 @@
         <w:rPr>
           <w:lang w:val="es-AR"/>
         </w:rPr>
-        <w:t>Copio sum.c a la carpeta de mi proyecto pwm y lo usaré de base para mi proyecto</w:t>
+        <w:t xml:space="preserve">Copio </w:t>
+      </w:r>
+      <w:proofErr w:type="spellStart"/>
+      <w:r>
+        <w:rPr>
+          <w:lang w:val="es-AR"/>
+        </w:rPr>
+        <w:t>sum.c</w:t>
+      </w:r>
+      <w:proofErr w:type="spellEnd"/>
+      <w:r>
+        <w:rPr>
+          <w:lang w:val="es-AR"/>
+        </w:rPr>
+        <w:t xml:space="preserve"> a la carpeta de mi proyecto </w:t>
+      </w:r>
+      <w:proofErr w:type="spellStart"/>
+      <w:r>
+        <w:rPr>
+          <w:lang w:val="es-AR"/>
+        </w:rPr>
+        <w:t>pwm</w:t>
+      </w:r>
+      <w:proofErr w:type="spellEnd"/>
+      <w:r>
+        <w:rPr>
+          <w:lang w:val="es-AR"/>
+        </w:rPr>
+        <w:t xml:space="preserve"> y lo usaré de base para mi proyecto</w:t>
       </w:r>
       <w:r>
         <w:rPr>
@@ -2802,12 +3570,14 @@
         </w:rPr>
         <w:sym w:font="Wingdings" w:char="F0E0"/>
       </w:r>
+      <w:proofErr w:type="spellStart"/>
       <w:r>
         <w:rPr>
           <w:lang w:val="es-AR"/>
         </w:rPr>
         <w:t>pwm.c</w:t>
       </w:r>
+      <w:proofErr w:type="spellEnd"/>
       <w:r>
         <w:rPr>
           <w:lang w:val="es-AR"/>
@@ -2825,7 +3595,21 @@
         <w:rPr>
           <w:lang w:val="es-AR"/>
         </w:rPr>
-        <w:t xml:space="preserve">Genero el bistream </w:t>
+        <w:t xml:space="preserve">Genero el </w:t>
+      </w:r>
+      <w:proofErr w:type="spellStart"/>
+      <w:r>
+        <w:rPr>
+          <w:lang w:val="es-AR"/>
+        </w:rPr>
+        <w:t>bistream</w:t>
+      </w:r>
+      <w:proofErr w:type="spellEnd"/>
+      <w:r>
+        <w:rPr>
+          <w:lang w:val="es-AR"/>
+        </w:rPr>
+        <w:t xml:space="preserve"> </w:t>
       </w:r>
       <w:r>
         <w:rPr>
@@ -2850,13 +3634,41 @@
         <w:rPr>
           <w:lang w:val="es-AR"/>
         </w:rPr>
-        <w:t>Hago export hardware</w:t>
-      </w:r>
-      <w:r>
-        <w:rPr>
-          <w:lang w:val="es-AR"/>
-        </w:rPr>
-        <w:t xml:space="preserve"> (incluir el bitstream)</w:t>
+        <w:t xml:space="preserve">Hago </w:t>
+      </w:r>
+      <w:proofErr w:type="spellStart"/>
+      <w:r>
+        <w:rPr>
+          <w:lang w:val="es-AR"/>
+        </w:rPr>
+        <w:t>export</w:t>
+      </w:r>
+      <w:proofErr w:type="spellEnd"/>
+      <w:r>
+        <w:rPr>
+          <w:lang w:val="es-AR"/>
+        </w:rPr>
+        <w:t xml:space="preserve"> hardware</w:t>
+      </w:r>
+      <w:r>
+        <w:rPr>
+          <w:lang w:val="es-AR"/>
+        </w:rPr>
+        <w:t xml:space="preserve"> (incluir el </w:t>
+      </w:r>
+      <w:proofErr w:type="spellStart"/>
+      <w:r>
+        <w:rPr>
+          <w:lang w:val="es-AR"/>
+        </w:rPr>
+        <w:t>bitstream</w:t>
+      </w:r>
+      <w:proofErr w:type="spellEnd"/>
+      <w:r>
+        <w:rPr>
+          <w:lang w:val="es-AR"/>
+        </w:rPr>
+        <w:t>)</w:t>
       </w:r>
     </w:p>
     <w:p>
@@ -2904,21 +3716,30 @@
         </w:rPr>
         <w:t>►</w:t>
       </w:r>
-      <w:r>
-        <w:rPr>
-          <w:lang w:val="es-AR"/>
-        </w:rPr>
-        <w:t>Application Project</w:t>
-      </w:r>
-    </w:p>
-    <w:p>
-      <w:pPr>
-        <w:rPr>
-          <w:lang w:val="es-AR"/>
-        </w:rPr>
-      </w:pPr>
-      <w:r>
-        <w:rPr>
+      <w:proofErr w:type="spellStart"/>
+      <w:r>
+        <w:rPr>
+          <w:lang w:val="es-AR"/>
+        </w:rPr>
+        <w:t>Application</w:t>
+      </w:r>
+      <w:proofErr w:type="spellEnd"/>
+      <w:r>
+        <w:rPr>
+          <w:lang w:val="es-AR"/>
+        </w:rPr>
+        <w:t xml:space="preserve"> Project</w:t>
+      </w:r>
+    </w:p>
+    <w:p>
+      <w:pPr>
+        <w:rPr>
+          <w:lang w:val="es-AR"/>
+        </w:rPr>
+      </w:pPr>
+      <w:r>
+        <w:rPr>
+          <w:noProof/>
           <w:lang w:val="es-AR"/>
         </w:rPr>
         <w:drawing>
@@ -2965,6 +3786,7 @@
       </w:r>
       <w:r>
         <w:rPr>
+          <w:noProof/>
           <w:lang w:val="es-AR"/>
         </w:rPr>
         <w:drawing>
@@ -3014,7 +3836,28 @@
         <w:rPr>
           <w:lang w:val="es-AR"/>
         </w:rPr>
-        <w:t>Next ventana de la izquierda y seleccionar empty applicatio</w:t>
+        <w:t xml:space="preserve">Next ventana de la izquierda y seleccionar </w:t>
+      </w:r>
+      <w:proofErr w:type="spellStart"/>
+      <w:r>
+        <w:rPr>
+          <w:lang w:val="es-AR"/>
+        </w:rPr>
+        <w:t>empty</w:t>
+      </w:r>
+      <w:proofErr w:type="spellEnd"/>
+      <w:r>
+        <w:rPr>
+          <w:lang w:val="es-AR"/>
+        </w:rPr>
+        <w:t xml:space="preserve"> </w:t>
+      </w:r>
+      <w:proofErr w:type="spellStart"/>
+      <w:r>
+        <w:rPr>
+          <w:lang w:val="es-AR"/>
+        </w:rPr>
+        <w:t>applicatio</w:t>
       </w:r>
       <w:r>
         <w:rPr>
@@ -3022,27 +3865,31 @@
         </w:rPr>
         <w:t>n</w:t>
       </w:r>
+      <w:proofErr w:type="spellEnd"/>
       <w:r>
         <w:rPr>
           <w:lang w:val="es-AR"/>
         </w:rPr>
         <w:t xml:space="preserve"> y </w:t>
       </w:r>
+      <w:proofErr w:type="spellStart"/>
       <w:r>
         <w:rPr>
           <w:lang w:val="es-AR"/>
         </w:rPr>
         <w:t>finish</w:t>
       </w:r>
-    </w:p>
-    <w:p>
-      <w:pPr>
-        <w:rPr>
-          <w:lang w:val="es-AR"/>
-        </w:rPr>
-      </w:pPr>
-      <w:r>
-        <w:rPr>
+      <w:proofErr w:type="spellEnd"/>
+    </w:p>
+    <w:p>
+      <w:pPr>
+        <w:rPr>
+          <w:lang w:val="es-AR"/>
+        </w:rPr>
+      </w:pPr>
+      <w:r>
+        <w:rPr>
+          <w:noProof/>
           <w:lang w:val="es-AR"/>
         </w:rPr>
         <w:lastRenderedPageBreak/>
@@ -3090,6 +3937,7 @@
       </w:r>
       <w:r>
         <w:rPr>
+          <w:noProof/>
           <w:lang w:val="es-AR"/>
         </w:rPr>
         <w:drawing>
@@ -3135,11 +3983,33 @@
           <w:lang w:val="es-AR"/>
         </w:rPr>
       </w:pPr>
-      <w:r>
-        <w:rPr>
-          <w:lang w:val="es-AR"/>
-        </w:rPr>
-        <w:t xml:space="preserve">Import sobre pwm </w:t>
+      <w:proofErr w:type="spellStart"/>
+      <w:r>
+        <w:rPr>
+          <w:lang w:val="es-AR"/>
+        </w:rPr>
+        <w:t>Import</w:t>
+      </w:r>
+      <w:proofErr w:type="spellEnd"/>
+      <w:r>
+        <w:rPr>
+          <w:lang w:val="es-AR"/>
+        </w:rPr>
+        <w:t xml:space="preserve"> sobre </w:t>
+      </w:r>
+      <w:proofErr w:type="spellStart"/>
+      <w:r>
+        <w:rPr>
+          <w:lang w:val="es-AR"/>
+        </w:rPr>
+        <w:t>pwm</w:t>
+      </w:r>
+      <w:proofErr w:type="spellEnd"/>
+      <w:r>
+        <w:rPr>
+          <w:lang w:val="es-AR"/>
+        </w:rPr>
+        <w:t xml:space="preserve"> </w:t>
       </w:r>
       <w:r>
         <w:rPr>
@@ -3151,17 +4021,26 @@
         <w:rPr>
           <w:lang w:val="es-AR"/>
         </w:rPr>
-        <w:t xml:space="preserve"> src</w:t>
-      </w:r>
-    </w:p>
-    <w:p>
-      <w:pPr>
-        <w:rPr>
-          <w:lang w:val="es-AR"/>
-        </w:rPr>
-      </w:pPr>
-      <w:r>
-        <w:rPr>
+        <w:t xml:space="preserve"> </w:t>
+      </w:r>
+      <w:proofErr w:type="spellStart"/>
+      <w:r>
+        <w:rPr>
+          <w:lang w:val="es-AR"/>
+        </w:rPr>
+        <w:t>src</w:t>
+      </w:r>
+      <w:proofErr w:type="spellEnd"/>
+    </w:p>
+    <w:p>
+      <w:pPr>
+        <w:rPr>
+          <w:lang w:val="es-AR"/>
+        </w:rPr>
+      </w:pPr>
+      <w:r>
+        <w:rPr>
+          <w:noProof/>
           <w:lang w:val="es-AR"/>
         </w:rPr>
         <w:drawing>
@@ -3211,7 +4090,21 @@
         <w:rPr>
           <w:lang w:val="es-AR"/>
         </w:rPr>
-        <w:t>Ingresamos en System file</w:t>
+        <w:t xml:space="preserve">Ingresamos en </w:t>
+      </w:r>
+      <w:proofErr w:type="spellStart"/>
+      <w:r>
+        <w:rPr>
+          <w:lang w:val="es-AR"/>
+        </w:rPr>
+        <w:t>System</w:t>
+      </w:r>
+      <w:proofErr w:type="spellEnd"/>
+      <w:r>
+        <w:rPr>
+          <w:lang w:val="es-AR"/>
+        </w:rPr>
+        <w:t xml:space="preserve"> file</w:t>
       </w:r>
     </w:p>
     <w:p>
@@ -3226,6 +4119,7 @@
         </w:rPr>
         <w:t xml:space="preserve">Navegar hasta la ubicación de la carpeta donde se encuentra el archivo </w:t>
       </w:r>
+      <w:proofErr w:type="spellStart"/>
       <w:r>
         <w:rPr>
           <w:lang w:val="es-AR"/>
@@ -3236,7 +4130,28 @@
         <w:rPr>
           <w:lang w:val="es-AR"/>
         </w:rPr>
-        <w:t>.c y hacer click en</w:t>
+        <w:t>.c</w:t>
+      </w:r>
+      <w:proofErr w:type="spellEnd"/>
+      <w:r>
+        <w:rPr>
+          <w:lang w:val="es-AR"/>
+        </w:rPr>
+        <w:t xml:space="preserve"> y hacer </w:t>
+      </w:r>
+      <w:proofErr w:type="gramStart"/>
+      <w:r>
+        <w:rPr>
+          <w:lang w:val="es-AR"/>
+        </w:rPr>
+        <w:t>click</w:t>
+      </w:r>
+      <w:proofErr w:type="gramEnd"/>
+      <w:r>
+        <w:rPr>
+          <w:lang w:val="es-AR"/>
+        </w:rPr>
+        <w:t xml:space="preserve"> en</w:t>
       </w:r>
       <w:r>
         <w:rPr>
@@ -3260,6 +4175,7 @@
       </w:pPr>
       <w:r>
         <w:rPr>
+          <w:noProof/>
           <w:lang w:val="es-AR"/>
         </w:rPr>
         <w:drawing>
@@ -3306,6 +4222,7 @@
           <w:lang w:val="es-AR"/>
         </w:rPr>
       </w:pPr>
+      <w:proofErr w:type="spellStart"/>
       <w:r>
         <w:rPr>
           <w:lang w:val="es-AR"/>
@@ -3313,6 +4230,7 @@
         <w:lastRenderedPageBreak/>
         <w:t>Finish</w:t>
       </w:r>
+      <w:proofErr w:type="spellEnd"/>
     </w:p>
     <w:p>
       <w:pPr>
@@ -3323,6 +4241,7 @@
       </w:pPr>
       <w:r>
         <w:rPr>
+          <w:noProof/>
           <w:lang w:val="es-AR"/>
         </w:rPr>
         <w:drawing>
@@ -3372,7 +4291,21 @@
         <w:rPr>
           <w:lang w:val="es-AR"/>
         </w:rPr>
-        <w:t xml:space="preserve">Se adapta archivo pwm.c para que direcciones los registros del AXI basados en la info de los archivos .h del proyecto </w:t>
+        <w:t xml:space="preserve">Se adapta archivo </w:t>
+      </w:r>
+      <w:proofErr w:type="spellStart"/>
+      <w:r>
+        <w:rPr>
+          <w:lang w:val="es-AR"/>
+        </w:rPr>
+        <w:t>pwm.c</w:t>
+      </w:r>
+      <w:proofErr w:type="spellEnd"/>
+      <w:r>
+        <w:rPr>
+          <w:lang w:val="es-AR"/>
+        </w:rPr>
+        <w:t xml:space="preserve"> para que direcciones los registros del AXI basados en la info de los archivos .h del proyecto </w:t>
       </w:r>
     </w:p>
     <w:p>
@@ -3384,7 +4317,15 @@
         <w:t>#include</w:t>
       </w:r>
       <w:r>
-        <w:t xml:space="preserve"> "xparameters.h"</w:t>
+        <w:t xml:space="preserve"> "</w:t>
+      </w:r>
+      <w:proofErr w:type="spellStart"/>
+      <w:r>
+        <w:t>xparameters.h</w:t>
+      </w:r>
+      <w:proofErr w:type="spellEnd"/>
+      <w:r>
+        <w:t>"</w:t>
       </w:r>
     </w:p>
     <w:p>
@@ -3396,7 +4337,15 @@
         <w:t>#include</w:t>
       </w:r>
       <w:r>
-        <w:t xml:space="preserve"> "xil_io.h"</w:t>
+        <w:t xml:space="preserve"> "</w:t>
+      </w:r>
+      <w:proofErr w:type="spellStart"/>
+      <w:r>
+        <w:t>xil_io.h</w:t>
+      </w:r>
+      <w:proofErr w:type="spellEnd"/>
+      <w:r>
+        <w:t>"</w:t>
       </w:r>
     </w:p>
     <w:p>
@@ -3408,11 +4357,22 @@
         <w:t>#include</w:t>
       </w:r>
       <w:r>
-        <w:t xml:space="preserve"> "pwmModule_ip.h"</w:t>
-      </w:r>
-    </w:p>
-    <w:p>
-      <w:r>
+        <w:t xml:space="preserve"> "</w:t>
+      </w:r>
+      <w:proofErr w:type="spellStart"/>
+      <w:r>
+        <w:t>pwmModule_ip.h</w:t>
+      </w:r>
+      <w:proofErr w:type="spellEnd"/>
+      <w:r>
+        <w:t>"</w:t>
+      </w:r>
+    </w:p>
+    <w:p>
+      <w:r>
+        <w:rPr>
+          <w:noProof/>
+        </w:rPr>
         <w:drawing>
           <wp:inline distT="0" distB="0" distL="0" distR="0" wp14:anchorId="4A980658" wp14:editId="031AEE33">
             <wp:extent cx="5400040" cy="2742565"/>
@@ -3462,13 +4422,29 @@
     </w:p>
     <w:p>
       <w:r>
-        <w:t xml:space="preserve">Sobre la carpeta pwm </w:t>
+        <w:t xml:space="preserve">Sobre la carpeta </w:t>
+      </w:r>
+      <w:proofErr w:type="spellStart"/>
+      <w:r>
+        <w:t>pwm</w:t>
+      </w:r>
+      <w:proofErr w:type="spellEnd"/>
+      <w:r>
+        <w:t xml:space="preserve"> </w:t>
       </w:r>
       <w:r>
         <w:sym w:font="Wingdings" w:char="F0E0"/>
       </w:r>
       <w:r>
-        <w:t xml:space="preserve"> click derecho </w:t>
+        <w:t xml:space="preserve"> </w:t>
+      </w:r>
+      <w:proofErr w:type="gramStart"/>
+      <w:r>
+        <w:t>click</w:t>
+      </w:r>
+      <w:proofErr w:type="gramEnd"/>
+      <w:r>
+        <w:t xml:space="preserve"> derecho </w:t>
       </w:r>
       <w:r>
         <w:sym w:font="Wingdings" w:char="F0E0"/>
@@ -3480,7 +4456,23 @@
         <w:sym w:font="Wingdings" w:char="F0E0"/>
       </w:r>
       <w:r>
-        <w:t xml:space="preserve"> Launch on hardware (GBD)</w:t>
+        <w:t xml:space="preserve"> </w:t>
+      </w:r>
+      <w:proofErr w:type="spellStart"/>
+      <w:r>
+        <w:t>Launch</w:t>
+      </w:r>
+      <w:proofErr w:type="spellEnd"/>
+      <w:r>
+        <w:t xml:space="preserve"> </w:t>
+      </w:r>
+      <w:proofErr w:type="spellStart"/>
+      <w:r>
+        <w:t>on</w:t>
+      </w:r>
+      <w:proofErr w:type="spellEnd"/>
+      <w:r>
+        <w:t xml:space="preserve"> hardware (GBD)</w:t>
       </w:r>
     </w:p>
     <w:p>
@@ -3488,6 +4480,9 @@
         <w:jc w:val="center"/>
       </w:pPr>
       <w:r>
+        <w:rPr>
+          <w:noProof/>
+        </w:rPr>
         <w:lastRenderedPageBreak/>
         <w:drawing>
           <wp:inline distT="0" distB="0" distL="0" distR="0" wp14:anchorId="5E985177" wp14:editId="7A6FC994">
@@ -3531,6 +4526,9 @@
         <w:jc w:val="center"/>
       </w:pPr>
       <w:r>
+        <w:rPr>
+          <w:noProof/>
+        </w:rPr>
         <w:drawing>
           <wp:inline distT="0" distB="0" distL="0" distR="0" wp14:anchorId="71FFC661" wp14:editId="5B082443">
             <wp:extent cx="5400040" cy="916940"/>
@@ -3581,6 +4579,9 @@
         <w:jc w:val="center"/>
       </w:pPr>
       <w:r>
+        <w:rPr>
+          <w:noProof/>
+        </w:rPr>
         <w:drawing>
           <wp:inline distT="0" distB="0" distL="0" distR="0" wp14:anchorId="63E14EAA" wp14:editId="06954BF7">
             <wp:extent cx="3322800" cy="2199600"/>
@@ -3622,15 +4623,28 @@
       <w:pPr>
         <w:jc w:val="center"/>
       </w:pPr>
-      <w:r>
-        <w:t>Modificacion la pwm.c</w:t>
-      </w:r>
+      <w:proofErr w:type="spellStart"/>
+      <w:r>
+        <w:t>Modificacion</w:t>
+      </w:r>
+      <w:proofErr w:type="spellEnd"/>
+      <w:r>
+        <w:t xml:space="preserve"> la </w:t>
+      </w:r>
+      <w:proofErr w:type="spellStart"/>
+      <w:r>
+        <w:t>pwm.c</w:t>
+      </w:r>
+      <w:proofErr w:type="spellEnd"/>
     </w:p>
     <w:p>
       <w:pPr>
         <w:jc w:val="center"/>
       </w:pPr>
       <w:r>
+        <w:rPr>
+          <w:noProof/>
+        </w:rPr>
         <w:drawing>
           <wp:inline distT="0" distB="0" distL="0" distR="0" wp14:anchorId="49C2EDA6" wp14:editId="64395596">
             <wp:extent cx="5400040" cy="867410"/>
@@ -3682,13 +4696,128 @@
           <w:lang w:val="es-AR"/>
         </w:rPr>
       </w:pPr>
-    </w:p>
-    <w:p>
-      <w:pPr>
-        <w:rPr>
-          <w:lang w:val="es-AR"/>
-        </w:rPr>
-      </w:pPr>
+      <w:r>
+        <w:rPr>
+          <w:lang w:val="es-AR"/>
+        </w:rPr>
+        <w:lastRenderedPageBreak/>
+        <w:drawing>
+          <wp:inline distT="0" distB="0" distL="0" distR="0" wp14:anchorId="4BF5065C" wp14:editId="531E1072">
+            <wp:extent cx="5400040" cy="3968115"/>
+            <wp:effectExtent l="0" t="0" r="0" b="0"/>
+            <wp:docPr id="902135112" name="Imagen 1"/>
+            <wp:cNvGraphicFramePr>
+              <a:graphicFrameLocks xmlns:a="http://schemas.openxmlformats.org/drawingml/2006/main" noChangeAspect="1"/>
+            </wp:cNvGraphicFramePr>
+            <a:graphic xmlns:a="http://schemas.openxmlformats.org/drawingml/2006/main">
+              <a:graphicData uri="http://schemas.openxmlformats.org/drawingml/2006/picture">
+                <pic:pic xmlns:pic="http://schemas.openxmlformats.org/drawingml/2006/picture">
+                  <pic:nvPicPr>
+                    <pic:cNvPr id="902135112" name=""/>
+                    <pic:cNvPicPr/>
+                  </pic:nvPicPr>
+                  <pic:blipFill>
+                    <a:blip r:embed="rId62"/>
+                    <a:stretch>
+                      <a:fillRect/>
+                    </a:stretch>
+                  </pic:blipFill>
+                  <pic:spPr>
+                    <a:xfrm>
+                      <a:off x="0" y="0"/>
+                      <a:ext cx="5400040" cy="3968115"/>
+                    </a:xfrm>
+                    <a:prstGeom prst="rect">
+                      <a:avLst/>
+                    </a:prstGeom>
+                  </pic:spPr>
+                </pic:pic>
+              </a:graphicData>
+            </a:graphic>
+          </wp:inline>
+        </w:drawing>
+      </w:r>
+    </w:p>
+    <w:p>
+      <w:pPr>
+        <w:rPr>
+          <w:lang w:val="es-AR"/>
+        </w:rPr>
+      </w:pPr>
+      <w:r>
+        <w:rPr>
+          <w:lang w:val="es-AR"/>
+        </w:rPr>
+        <w:t>Agrego led1_ip e ILA al proyecto</w:t>
+      </w:r>
+    </w:p>
+    <w:p>
+      <w:pPr>
+        <w:rPr>
+          <w:lang w:val="es-AR"/>
+        </w:rPr>
+      </w:pPr>
+      <w:r>
+        <w:rPr>
+          <w:lang w:val="es-AR"/>
+        </w:rPr>
+        <w:drawing>
+          <wp:inline distT="0" distB="0" distL="0" distR="0" wp14:anchorId="7CBC9EB7" wp14:editId="4EB965F4">
+            <wp:extent cx="5400040" cy="2223135"/>
+            <wp:effectExtent l="0" t="0" r="0" b="5715"/>
+            <wp:docPr id="1619165715" name="Imagen 1"/>
+            <wp:cNvGraphicFramePr>
+              <a:graphicFrameLocks xmlns:a="http://schemas.openxmlformats.org/drawingml/2006/main" noChangeAspect="1"/>
+            </wp:cNvGraphicFramePr>
+            <a:graphic xmlns:a="http://schemas.openxmlformats.org/drawingml/2006/main">
+              <a:graphicData uri="http://schemas.openxmlformats.org/drawingml/2006/picture">
+                <pic:pic xmlns:pic="http://schemas.openxmlformats.org/drawingml/2006/picture">
+                  <pic:nvPicPr>
+                    <pic:cNvPr id="1619165715" name=""/>
+                    <pic:cNvPicPr/>
+                  </pic:nvPicPr>
+                  <pic:blipFill>
+                    <a:blip r:embed="rId63"/>
+                    <a:stretch>
+                      <a:fillRect/>
+                    </a:stretch>
+                  </pic:blipFill>
+                  <pic:spPr>
+                    <a:xfrm>
+                      <a:off x="0" y="0"/>
+                      <a:ext cx="5400040" cy="2223135"/>
+                    </a:xfrm>
+                    <a:prstGeom prst="rect">
+                      <a:avLst/>
+                    </a:prstGeom>
+                  </pic:spPr>
+                </pic:pic>
+              </a:graphicData>
+            </a:graphic>
+          </wp:inline>
+        </w:drawing>
+      </w:r>
+    </w:p>
+    <w:p>
+      <w:pPr>
+        <w:rPr>
+          <w:lang w:val="es-AR"/>
+        </w:rPr>
+      </w:pPr>
+      <w:r>
+        <w:rPr>
+          <w:lang w:val="es-AR"/>
+        </w:rPr>
+        <w:t xml:space="preserve">Genero </w:t>
+      </w:r>
+      <w:proofErr w:type="spellStart"/>
+      <w:r>
+        <w:rPr>
+          <w:lang w:val="es-AR"/>
+        </w:rPr>
+        <w:t>bitstream</w:t>
+      </w:r>
+      <w:proofErr w:type="spellEnd"/>
     </w:p>
     <w:p>
       <w:pPr>
@@ -3700,28 +4829,192 @@
     </w:p>
     <w:p>
       <w:pPr>
+        <w:rPr>
+          <w:lang w:val="es-AR"/>
+        </w:rPr>
+      </w:pPr>
+      <w:r>
+        <w:rPr>
+          <w:lang w:val="es-AR"/>
+        </w:rPr>
+        <w:lastRenderedPageBreak/>
+        <w:drawing>
+          <wp:inline distT="0" distB="0" distL="0" distR="0" wp14:anchorId="73F2D8EF" wp14:editId="414706A3">
+            <wp:extent cx="5400040" cy="2658745"/>
+            <wp:effectExtent l="0" t="0" r="0" b="8255"/>
+            <wp:docPr id="1008837464" name="Imagen 1"/>
+            <wp:cNvGraphicFramePr>
+              <a:graphicFrameLocks xmlns:a="http://schemas.openxmlformats.org/drawingml/2006/main" noChangeAspect="1"/>
+            </wp:cNvGraphicFramePr>
+            <a:graphic xmlns:a="http://schemas.openxmlformats.org/drawingml/2006/main">
+              <a:graphicData uri="http://schemas.openxmlformats.org/drawingml/2006/picture">
+                <pic:pic xmlns:pic="http://schemas.openxmlformats.org/drawingml/2006/picture">
+                  <pic:nvPicPr>
+                    <pic:cNvPr id="1008837464" name=""/>
+                    <pic:cNvPicPr/>
+                  </pic:nvPicPr>
+                  <pic:blipFill>
+                    <a:blip r:embed="rId64"/>
+                    <a:stretch>
+                      <a:fillRect/>
+                    </a:stretch>
+                  </pic:blipFill>
+                  <pic:spPr>
+                    <a:xfrm>
+                      <a:off x="0" y="0"/>
+                      <a:ext cx="5400040" cy="2658745"/>
+                    </a:xfrm>
+                    <a:prstGeom prst="rect">
+                      <a:avLst/>
+                    </a:prstGeom>
+                  </pic:spPr>
+                </pic:pic>
+              </a:graphicData>
+            </a:graphic>
+          </wp:inline>
+        </w:drawing>
+      </w:r>
+    </w:p>
+    <w:p>
+      <w:pPr>
+        <w:rPr>
+          <w:lang w:val="es-AR"/>
+        </w:rPr>
+      </w:pPr>
+      <w:proofErr w:type="spellStart"/>
+      <w:r>
+        <w:rPr>
+          <w:lang w:val="es-AR"/>
+        </w:rPr>
+        <w:t>Export</w:t>
+      </w:r>
+      <w:proofErr w:type="spellEnd"/>
+      <w:r>
+        <w:rPr>
+          <w:lang w:val="es-AR"/>
+        </w:rPr>
+        <w:t xml:space="preserve"> hardware</w:t>
+      </w:r>
+    </w:p>
+    <w:p>
+      <w:pPr>
         <w:jc w:val="center"/>
         <w:rPr>
           <w:lang w:val="es-AR"/>
         </w:rPr>
       </w:pPr>
-    </w:p>
-    <w:p>
-      <w:pPr>
-        <w:rPr>
-          <w:lang w:val="es-AR"/>
-        </w:rPr>
-      </w:pPr>
-    </w:p>
-    <w:p>
-      <w:pPr>
-        <w:rPr>
-          <w:lang w:val="es-AR"/>
-        </w:rPr>
-      </w:pPr>
-    </w:p>
-    <w:p>
-      <w:pPr>
+      <w:r>
+        <w:rPr>
+          <w:lang w:val="es-AR"/>
+        </w:rPr>
+        <w:drawing>
+          <wp:inline distT="0" distB="0" distL="0" distR="0" wp14:anchorId="15E1937B" wp14:editId="7C0E592A">
+            <wp:extent cx="1594800" cy="1242000"/>
+            <wp:effectExtent l="0" t="0" r="5715" b="0"/>
+            <wp:docPr id="1985686361" name="Imagen 1"/>
+            <wp:cNvGraphicFramePr>
+              <a:graphicFrameLocks xmlns:a="http://schemas.openxmlformats.org/drawingml/2006/main" noChangeAspect="1"/>
+            </wp:cNvGraphicFramePr>
+            <a:graphic xmlns:a="http://schemas.openxmlformats.org/drawingml/2006/main">
+              <a:graphicData uri="http://schemas.openxmlformats.org/drawingml/2006/picture">
+                <pic:pic xmlns:pic="http://schemas.openxmlformats.org/drawingml/2006/picture">
+                  <pic:nvPicPr>
+                    <pic:cNvPr id="1985686361" name=""/>
+                    <pic:cNvPicPr/>
+                  </pic:nvPicPr>
+                  <pic:blipFill>
+                    <a:blip r:embed="rId65"/>
+                    <a:stretch>
+                      <a:fillRect/>
+                    </a:stretch>
+                  </pic:blipFill>
+                  <pic:spPr>
+                    <a:xfrm>
+                      <a:off x="0" y="0"/>
+                      <a:ext cx="1594800" cy="1242000"/>
+                    </a:xfrm>
+                    <a:prstGeom prst="rect">
+                      <a:avLst/>
+                    </a:prstGeom>
+                  </pic:spPr>
+                </pic:pic>
+              </a:graphicData>
+            </a:graphic>
+          </wp:inline>
+        </w:drawing>
+      </w:r>
+    </w:p>
+    <w:p>
+      <w:pPr>
+        <w:rPr>
+          <w:lang w:val="es-AR"/>
+        </w:rPr>
+      </w:pPr>
+      <w:r>
+        <w:rPr>
+          <w:lang w:val="es-AR"/>
+        </w:rPr>
+        <w:t>Lanzo SDK</w:t>
+      </w:r>
+    </w:p>
+    <w:p>
+      <w:pPr>
+        <w:rPr>
+          <w:lang w:val="es-AR"/>
+        </w:rPr>
+      </w:pPr>
+    </w:p>
+    <w:p>
+      <w:pPr>
+        <w:jc w:val="center"/>
+        <w:rPr>
+          <w:lang w:val="es-AR"/>
+        </w:rPr>
+      </w:pPr>
+      <w:r>
+        <w:rPr>
+          <w:lang w:val="es-AR"/>
+        </w:rPr>
+        <w:drawing>
+          <wp:inline distT="0" distB="0" distL="0" distR="0" wp14:anchorId="382866C5" wp14:editId="00FB597B">
+            <wp:extent cx="4075200" cy="2941200"/>
+            <wp:effectExtent l="0" t="0" r="1905" b="0"/>
+            <wp:docPr id="2110387194" name="Imagen 1"/>
+            <wp:cNvGraphicFramePr>
+              <a:graphicFrameLocks xmlns:a="http://schemas.openxmlformats.org/drawingml/2006/main" noChangeAspect="1"/>
+            </wp:cNvGraphicFramePr>
+            <a:graphic xmlns:a="http://schemas.openxmlformats.org/drawingml/2006/main">
+              <a:graphicData uri="http://schemas.openxmlformats.org/drawingml/2006/picture">
+                <pic:pic xmlns:pic="http://schemas.openxmlformats.org/drawingml/2006/picture">
+                  <pic:nvPicPr>
+                    <pic:cNvPr id="2110387194" name=""/>
+                    <pic:cNvPicPr/>
+                  </pic:nvPicPr>
+                  <pic:blipFill>
+                    <a:blip r:embed="rId66"/>
+                    <a:stretch>
+                      <a:fillRect/>
+                    </a:stretch>
+                  </pic:blipFill>
+                  <pic:spPr>
+                    <a:xfrm>
+                      <a:off x="0" y="0"/>
+                      <a:ext cx="4075200" cy="2941200"/>
+                    </a:xfrm>
+                    <a:prstGeom prst="rect">
+                      <a:avLst/>
+                    </a:prstGeom>
+                  </pic:spPr>
+                </pic:pic>
+              </a:graphicData>
+            </a:graphic>
+          </wp:inline>
+        </w:drawing>
+      </w:r>
+    </w:p>
+    <w:p>
+      <w:pPr>
+        <w:jc w:val="center"/>
         <w:rPr>
           <w:lang w:val="es-AR"/>
         </w:rPr>
@@ -4340,6 +5633,7 @@
   <w:style w:type="character" w:default="1" w:styleId="Fuentedeprrafopredeter">
     <w:name w:val="Default Paragraph Font"/>
     <w:uiPriority w:val="1"/>
+    <w:semiHidden/>
     <w:unhideWhenUsed/>
   </w:style>
   <w:style w:type="table" w:default="1" w:styleId="Tablanormal">

</xml_diff>